<commit_message>
Add economical calculations in mathcad
</commit_message>
<xml_diff>
--- a/Docs/ТЭО.docx
+++ b/Docs/ТЭО.docx
@@ -4,7 +4,7 @@
   <w:body>
     <w:p>
       <w:pPr>
-        <w:ind w:firstLine="720"/>
+        <w:ind w:left="720" w:firstLine="720"/>
         <w:rPr>
           <w:rFonts w:ascii="Times New Roman" w:hAnsi="Times New Roman" w:cs="Times New Roman"/>
           <w:b/>
@@ -1516,7 +1516,25 @@
                 <w:szCs w:val="28"/>
                 <w:lang w:val="en-US"/>
               </w:rPr>
-              <w:t>2.21</w:t>
+              <w:t>2</w:t>
+            </w:r>
+            <w:r>
+              <w:rPr>
+                <w:rFonts w:ascii="Times New Roman" w:hAnsi="Times New Roman" w:cs="Times New Roman"/>
+                <w:sz w:val="28"/>
+                <w:szCs w:val="28"/>
+                <w:lang w:val="en-US"/>
+              </w:rPr>
+              <w:t>,</w:t>
+            </w:r>
+            <w:r>
+              <w:rPr>
+                <w:rFonts w:ascii="Times New Roman" w:hAnsi="Times New Roman" w:cs="Times New Roman"/>
+                <w:sz w:val="28"/>
+                <w:szCs w:val="28"/>
+                <w:lang w:val="en-US"/>
+              </w:rPr>
+              <w:t>21</w:t>
             </w:r>
           </w:p>
         </w:tc>

</xml_diff>

<commit_message>
update main doc, update calculations
</commit_message>
<xml_diff>
--- a/Docs/ТЭО.docx
+++ b/Docs/ТЭО.docx
@@ -1155,18 +1155,8 @@
                 <w:sz w:val="28"/>
                 <w:szCs w:val="28"/>
               </w:rPr>
-              <w:t xml:space="preserve">Микросхема цифровая </w:t>
-            </w:r>
-            <w:proofErr w:type="spellStart"/>
-            <w:r>
-              <w:rPr>
-                <w:rFonts w:ascii="Times New Roman" w:hAnsi="Times New Roman" w:cs="Times New Roman"/>
-                <w:sz w:val="28"/>
-                <w:szCs w:val="28"/>
-              </w:rPr>
-              <w:t>ATmega</w:t>
-            </w:r>
-            <w:proofErr w:type="spellEnd"/>
+              <w:t>Микросхема цифровая ATmega</w:t>
+            </w:r>
             <w:r>
               <w:rPr>
                 <w:rFonts w:ascii="Times New Roman" w:hAnsi="Times New Roman" w:cs="Times New Roman"/>
@@ -1842,7 +1832,7 @@
                 <w:szCs w:val="28"/>
                 <w:lang w:val="en-US"/>
               </w:rPr>
-              <w:t>3</w:t>
+              <w:t>2</w:t>
             </w:r>
           </w:p>
         </w:tc>
@@ -1867,7 +1857,16 @@
                 <w:szCs w:val="28"/>
                 <w:lang w:val="en-US"/>
               </w:rPr>
-              <w:t>1,04</w:t>
+              <w:t>1,</w:t>
+            </w:r>
+            <w:r>
+              <w:rPr>
+                <w:rFonts w:ascii="Times New Roman" w:hAnsi="Times New Roman" w:cs="Times New Roman"/>
+                <w:sz w:val="28"/>
+                <w:szCs w:val="28"/>
+                <w:lang w:val="en-US"/>
+              </w:rPr>
+              <w:t>68</w:t>
             </w:r>
           </w:p>
         </w:tc>
@@ -1883,34 +1882,17 @@
                 <w:rFonts w:ascii="Times New Roman" w:hAnsi="Times New Roman" w:cs="Times New Roman"/>
                 <w:sz w:val="28"/>
                 <w:szCs w:val="28"/>
-              </w:rPr>
-            </w:pPr>
-            <w:r>
-              <w:rPr>
-                <w:rFonts w:ascii="Times New Roman" w:hAnsi="Times New Roman" w:cs="Times New Roman"/>
-                <w:sz w:val="28"/>
-                <w:szCs w:val="28"/>
-                <w:lang w:val="en-US"/>
-              </w:rPr>
-              <w:t>3</w:t>
-            </w:r>
-            <w:r>
-              <w:rPr>
-                <w:rFonts w:ascii="Times New Roman" w:hAnsi="Times New Roman" w:cs="Times New Roman"/>
-                <w:sz w:val="28"/>
-                <w:szCs w:val="28"/>
-                <w:lang w:val="en-US"/>
-              </w:rPr>
-              <w:t>,</w:t>
-            </w:r>
-            <w:r>
-              <w:rPr>
-                <w:rFonts w:ascii="Times New Roman" w:hAnsi="Times New Roman" w:cs="Times New Roman"/>
-                <w:sz w:val="28"/>
-                <w:szCs w:val="28"/>
-                <w:lang w:val="en-US"/>
-              </w:rPr>
-              <w:t>12</w:t>
+                <w:lang w:val="en-US"/>
+              </w:rPr>
+            </w:pPr>
+            <w:r>
+              <w:rPr>
+                <w:rFonts w:ascii="Times New Roman" w:hAnsi="Times New Roman" w:cs="Times New Roman"/>
+                <w:sz w:val="28"/>
+                <w:szCs w:val="28"/>
+                <w:lang w:val="en-US"/>
+              </w:rPr>
+              <w:t>3,36</w:t>
             </w:r>
           </w:p>
         </w:tc>
@@ -2216,7 +2198,23 @@
                 <w:sz w:val="28"/>
                 <w:szCs w:val="28"/>
               </w:rPr>
-              <w:t xml:space="preserve">Датчик пламени </w:t>
+              <w:t xml:space="preserve">Датчик </w:t>
+            </w:r>
+            <w:r>
+              <w:rPr>
+                <w:rFonts w:ascii="Times New Roman" w:hAnsi="Times New Roman" w:cs="Times New Roman"/>
+                <w:sz w:val="28"/>
+                <w:szCs w:val="28"/>
+              </w:rPr>
+              <w:t>огня</w:t>
+            </w:r>
+            <w:r>
+              <w:rPr>
+                <w:rFonts w:ascii="Times New Roman" w:hAnsi="Times New Roman" w:cs="Times New Roman"/>
+                <w:sz w:val="28"/>
+                <w:szCs w:val="28"/>
+              </w:rPr>
+              <w:t xml:space="preserve"> </w:t>
             </w:r>
             <w:r>
               <w:rPr>
@@ -2632,7 +2630,7 @@
                 <w:sz w:val="28"/>
                 <w:szCs w:val="28"/>
               </w:rPr>
-              <w:t>Динамик</w:t>
+              <w:t>Пьезодинамик</w:t>
             </w:r>
           </w:p>
         </w:tc>
@@ -2860,6 +2858,7 @@
                 <w:rFonts w:ascii="Times New Roman" w:hAnsi="Times New Roman" w:cs="Times New Roman"/>
                 <w:sz w:val="28"/>
                 <w:szCs w:val="28"/>
+                <w:lang w:val="en-US"/>
               </w:rPr>
             </w:pPr>
             <w:r>
@@ -2876,25 +2875,35 @@
                 <w:rFonts w:ascii="Times New Roman" w:hAnsi="Times New Roman" w:cs="Times New Roman"/>
                 <w:sz w:val="28"/>
                 <w:szCs w:val="28"/>
-              </w:rPr>
-              <w:t xml:space="preserve">LCD-дисплей LM044L, </w:t>
-            </w:r>
-            <w:r>
-              <w:rPr>
-                <w:rFonts w:ascii="Times New Roman" w:hAnsi="Times New Roman" w:cs="Times New Roman"/>
-                <w:sz w:val="28"/>
-                <w:szCs w:val="28"/>
-                <w:lang w:val="en-US"/>
-              </w:rPr>
-              <w:t>20</w:t>
-            </w:r>
-            <w:r>
-              <w:rPr>
-                <w:rFonts w:ascii="Times New Roman" w:hAnsi="Times New Roman" w:cs="Times New Roman"/>
-                <w:sz w:val="28"/>
-                <w:szCs w:val="28"/>
-              </w:rPr>
-              <w:t>x4</w:t>
+                <w:lang w:val="en-US"/>
+              </w:rPr>
+              <w:t>LCD-</w:t>
+            </w:r>
+            <w:r>
+              <w:rPr>
+                <w:rFonts w:ascii="Times New Roman" w:hAnsi="Times New Roman" w:cs="Times New Roman"/>
+                <w:sz w:val="28"/>
+                <w:szCs w:val="28"/>
+              </w:rPr>
+              <w:t>дисплей</w:t>
+            </w:r>
+            <w:r>
+              <w:rPr>
+                <w:rFonts w:ascii="Times New Roman" w:hAnsi="Times New Roman" w:cs="Times New Roman"/>
+                <w:sz w:val="28"/>
+                <w:szCs w:val="28"/>
+                <w:lang w:val="en-US"/>
+              </w:rPr>
+              <w:t xml:space="preserve"> </w:t>
+            </w:r>
+            <w:r>
+              <w:rPr>
+                <w:rFonts w:ascii="Times New Roman" w:hAnsi="Times New Roman" w:cs="Times New Roman"/>
+                <w:sz w:val="28"/>
+                <w:szCs w:val="28"/>
+                <w:lang w:val="en-US"/>
+              </w:rPr>
+              <w:t>LCD-20X4B</w:t>
             </w:r>
           </w:p>
         </w:tc>
@@ -5156,23 +5165,13 @@
               </w:rPr>
               <w:t xml:space="preserve">Клапан электромагнитный </w:t>
             </w:r>
-            <w:proofErr w:type="spellStart"/>
-            <w:r>
-              <w:rPr>
-                <w:rFonts w:ascii="Times New Roman" w:hAnsi="Times New Roman" w:cs="Times New Roman"/>
-                <w:sz w:val="28"/>
-                <w:szCs w:val="28"/>
-              </w:rPr>
-              <w:t>Advixon</w:t>
-            </w:r>
-            <w:proofErr w:type="spellEnd"/>
-            <w:r>
-              <w:rPr>
-                <w:rFonts w:ascii="Times New Roman" w:hAnsi="Times New Roman" w:cs="Times New Roman"/>
-                <w:sz w:val="28"/>
-                <w:szCs w:val="28"/>
-              </w:rPr>
-              <w:t xml:space="preserve"> DN</w:t>
+            <w:r>
+              <w:rPr>
+                <w:rFonts w:ascii="Times New Roman" w:hAnsi="Times New Roman" w:cs="Times New Roman"/>
+                <w:sz w:val="28"/>
+                <w:szCs w:val="28"/>
+              </w:rPr>
+              <w:t>Advixon DN</w:t>
             </w:r>
             <w:r>
               <w:rPr>
@@ -5244,7 +5243,7 @@
         </w:tc>
         <w:tc>
           <w:tcPr>
-            <w:tcW w:w="658" w:type="pct"/>
+            <w:tcW w:w="657" w:type="pct"/>
             <w:vAlign w:val="center"/>
           </w:tcPr>
           <w:p>
@@ -5394,7 +5393,7 @@
         </w:tc>
         <w:tc>
           <w:tcPr>
-            <w:tcW w:w="658" w:type="pct"/>
+            <w:tcW w:w="657" w:type="pct"/>
             <w:vAlign w:val="center"/>
           </w:tcPr>
           <w:p>
@@ -5561,7 +5560,7 @@
         </w:tc>
         <w:tc>
           <w:tcPr>
-            <w:tcW w:w="658" w:type="pct"/>
+            <w:tcW w:w="657" w:type="pct"/>
             <w:vAlign w:val="center"/>
           </w:tcPr>
           <w:p>
@@ -5746,7 +5745,7 @@
         </w:tc>
         <w:tc>
           <w:tcPr>
-            <w:tcW w:w="658" w:type="pct"/>
+            <w:tcW w:w="657" w:type="pct"/>
             <w:vAlign w:val="center"/>
           </w:tcPr>
           <w:p>
@@ -5932,7 +5931,7 @@
         </w:tc>
         <w:tc>
           <w:tcPr>
-            <w:tcW w:w="658" w:type="pct"/>
+            <w:tcW w:w="657" w:type="pct"/>
             <w:vAlign w:val="center"/>
           </w:tcPr>
           <w:p>
@@ -6095,7 +6094,7 @@
         </w:tc>
         <w:tc>
           <w:tcPr>
-            <w:tcW w:w="658" w:type="pct"/>
+            <w:tcW w:w="657" w:type="pct"/>
             <w:vAlign w:val="center"/>
           </w:tcPr>
           <w:p>
@@ -6273,7 +6272,7 @@
         </w:tc>
         <w:tc>
           <w:tcPr>
-            <w:tcW w:w="658" w:type="pct"/>
+            <w:tcW w:w="657" w:type="pct"/>
             <w:vAlign w:val="center"/>
           </w:tcPr>
           <w:p>
@@ -6425,7 +6424,7 @@
         </w:tc>
         <w:tc>
           <w:tcPr>
-            <w:tcW w:w="658" w:type="pct"/>
+            <w:tcW w:w="657" w:type="pct"/>
             <w:vAlign w:val="center"/>
           </w:tcPr>
           <w:p>
@@ -6577,7 +6576,7 @@
         </w:tc>
         <w:tc>
           <w:tcPr>
-            <w:tcW w:w="658" w:type="pct"/>
+            <w:tcW w:w="657" w:type="pct"/>
             <w:vAlign w:val="center"/>
           </w:tcPr>
           <w:p>
@@ -6623,16 +6622,24 @@
                 <w:rFonts w:ascii="Times New Roman" w:hAnsi="Times New Roman" w:cs="Times New Roman"/>
                 <w:sz w:val="28"/>
                 <w:szCs w:val="28"/>
-                <w:lang w:val="en-US"/>
-              </w:rPr>
-            </w:pPr>
-            <w:r>
-              <w:rPr>
-                <w:rFonts w:ascii="Times New Roman" w:hAnsi="Times New Roman" w:cs="Times New Roman"/>
-                <w:sz w:val="28"/>
-                <w:szCs w:val="28"/>
-              </w:rPr>
-              <w:t xml:space="preserve"> Разъем 14-контактный</w:t>
+              </w:rPr>
+            </w:pPr>
+            <w:r>
+              <w:rPr>
+                <w:rFonts w:ascii="Times New Roman" w:hAnsi="Times New Roman" w:cs="Times New Roman"/>
+                <w:sz w:val="28"/>
+                <w:szCs w:val="28"/>
+                <w:lang w:val="en-US"/>
+              </w:rPr>
+              <w:t xml:space="preserve"> </w:t>
+            </w:r>
+            <w:r>
+              <w:rPr>
+                <w:rFonts w:ascii="Times New Roman" w:hAnsi="Times New Roman" w:cs="Times New Roman"/>
+                <w:sz w:val="28"/>
+                <w:szCs w:val="28"/>
+              </w:rPr>
+              <w:t>Разъем 7-контактный</w:t>
             </w:r>
           </w:p>
         </w:tc>
@@ -6672,7 +6679,6 @@
                 <w:rFonts w:ascii="Times New Roman" w:hAnsi="Times New Roman" w:cs="Times New Roman"/>
                 <w:sz w:val="28"/>
                 <w:szCs w:val="28"/>
-                <w:lang w:val="en-US"/>
               </w:rPr>
             </w:pPr>
             <w:r>
@@ -6690,42 +6696,33 @@
                 <w:szCs w:val="28"/>
                 <w:lang w:val="en-US"/>
               </w:rPr>
-              <w:t>,24</w:t>
-            </w:r>
-          </w:p>
-        </w:tc>
-        <w:tc>
-          <w:tcPr>
-            <w:tcW w:w="658" w:type="pct"/>
-            <w:vAlign w:val="center"/>
-          </w:tcPr>
-          <w:p>
-            <w:pPr>
-              <w:jc w:val="center"/>
-              <w:rPr>
-                <w:rFonts w:ascii="Times New Roman" w:hAnsi="Times New Roman" w:cs="Times New Roman"/>
-                <w:sz w:val="28"/>
-                <w:szCs w:val="28"/>
-                <w:lang w:val="en-US"/>
-              </w:rPr>
-            </w:pPr>
-            <w:r>
-              <w:rPr>
-                <w:rFonts w:ascii="Times New Roman" w:hAnsi="Times New Roman" w:cs="Times New Roman"/>
-                <w:sz w:val="28"/>
-                <w:szCs w:val="28"/>
-                <w:lang w:val="en-US"/>
-              </w:rPr>
-              <w:t>0,</w:t>
-            </w:r>
-            <w:r>
-              <w:rPr>
-                <w:rFonts w:ascii="Times New Roman" w:hAnsi="Times New Roman" w:cs="Times New Roman"/>
-                <w:sz w:val="28"/>
-                <w:szCs w:val="28"/>
-                <w:lang w:val="en-US"/>
-              </w:rPr>
-              <w:t>24</w:t>
+              <w:t>,14</w:t>
+            </w:r>
+          </w:p>
+        </w:tc>
+        <w:tc>
+          <w:tcPr>
+            <w:tcW w:w="657" w:type="pct"/>
+            <w:vAlign w:val="center"/>
+          </w:tcPr>
+          <w:p>
+            <w:pPr>
+              <w:jc w:val="center"/>
+              <w:rPr>
+                <w:rFonts w:ascii="Times New Roman" w:hAnsi="Times New Roman" w:cs="Times New Roman"/>
+                <w:sz w:val="28"/>
+                <w:szCs w:val="28"/>
+                <w:lang w:val="en-US"/>
+              </w:rPr>
+            </w:pPr>
+            <w:r>
+              <w:rPr>
+                <w:rFonts w:ascii="Times New Roman" w:hAnsi="Times New Roman" w:cs="Times New Roman"/>
+                <w:sz w:val="28"/>
+                <w:szCs w:val="28"/>
+                <w:lang w:val="en-US"/>
+              </w:rPr>
+              <w:t>0,14</w:t>
             </w:r>
           </w:p>
         </w:tc>
@@ -6751,6 +6748,7 @@
                 <w:rFonts w:ascii="Times New Roman" w:hAnsi="Times New Roman" w:cs="Times New Roman"/>
                 <w:sz w:val="28"/>
                 <w:szCs w:val="28"/>
+                <w:lang w:val="en-US"/>
               </w:rPr>
             </w:pPr>
             <w:r>
@@ -6768,7 +6766,15 @@
                 <w:sz w:val="28"/>
                 <w:szCs w:val="28"/>
               </w:rPr>
-              <w:t>Разъем 7-контактный</w:t>
+              <w:t xml:space="preserve">Разъем питания </w:t>
+            </w:r>
+            <w:r>
+              <w:rPr>
+                <w:rFonts w:ascii="Times New Roman" w:hAnsi="Times New Roman" w:cs="Times New Roman"/>
+                <w:sz w:val="28"/>
+                <w:szCs w:val="28"/>
+              </w:rPr>
+              <w:t>ADC-029</w:t>
             </w:r>
           </w:p>
         </w:tc>
@@ -6784,6 +6790,7 @@
                 <w:rFonts w:ascii="Times New Roman" w:hAnsi="Times New Roman" w:cs="Times New Roman"/>
                 <w:sz w:val="28"/>
                 <w:szCs w:val="28"/>
+                <w:lang w:val="en-US"/>
               </w:rPr>
             </w:pPr>
             <w:r>
@@ -6808,50 +6815,43 @@
                 <w:rFonts w:ascii="Times New Roman" w:hAnsi="Times New Roman" w:cs="Times New Roman"/>
                 <w:sz w:val="28"/>
                 <w:szCs w:val="28"/>
-              </w:rPr>
-            </w:pPr>
-            <w:r>
-              <w:rPr>
-                <w:rFonts w:ascii="Times New Roman" w:hAnsi="Times New Roman" w:cs="Times New Roman"/>
-                <w:sz w:val="28"/>
-                <w:szCs w:val="28"/>
-              </w:rPr>
-              <w:t>0</w:t>
-            </w:r>
-            <w:r>
-              <w:rPr>
-                <w:rFonts w:ascii="Times New Roman" w:hAnsi="Times New Roman" w:cs="Times New Roman"/>
-                <w:sz w:val="28"/>
-                <w:szCs w:val="28"/>
-                <w:lang w:val="en-US"/>
-              </w:rPr>
-              <w:t>,14</w:t>
-            </w:r>
-          </w:p>
-        </w:tc>
-        <w:tc>
-          <w:tcPr>
-            <w:tcW w:w="658" w:type="pct"/>
-            <w:vAlign w:val="center"/>
-          </w:tcPr>
-          <w:p>
-            <w:pPr>
-              <w:jc w:val="center"/>
-              <w:rPr>
-                <w:rFonts w:ascii="Times New Roman" w:hAnsi="Times New Roman" w:cs="Times New Roman"/>
-                <w:sz w:val="28"/>
-                <w:szCs w:val="28"/>
-                <w:lang w:val="en-US"/>
-              </w:rPr>
-            </w:pPr>
-            <w:r>
-              <w:rPr>
-                <w:rFonts w:ascii="Times New Roman" w:hAnsi="Times New Roman" w:cs="Times New Roman"/>
-                <w:sz w:val="28"/>
-                <w:szCs w:val="28"/>
-                <w:lang w:val="en-US"/>
-              </w:rPr>
-              <w:t>0,14</w:t>
+                <w:lang w:val="en-US"/>
+              </w:rPr>
+            </w:pPr>
+            <w:r>
+              <w:rPr>
+                <w:rFonts w:ascii="Times New Roman" w:hAnsi="Times New Roman" w:cs="Times New Roman"/>
+                <w:sz w:val="28"/>
+                <w:szCs w:val="28"/>
+                <w:lang w:val="en-US"/>
+              </w:rPr>
+              <w:t>3</w:t>
+            </w:r>
+          </w:p>
+        </w:tc>
+        <w:tc>
+          <w:tcPr>
+            <w:tcW w:w="657" w:type="pct"/>
+            <w:vAlign w:val="center"/>
+          </w:tcPr>
+          <w:p>
+            <w:pPr>
+              <w:jc w:val="center"/>
+              <w:rPr>
+                <w:rFonts w:ascii="Times New Roman" w:hAnsi="Times New Roman" w:cs="Times New Roman"/>
+                <w:sz w:val="28"/>
+                <w:szCs w:val="28"/>
+                <w:lang w:val="en-US"/>
+              </w:rPr>
+            </w:pPr>
+            <w:r>
+              <w:rPr>
+                <w:rFonts w:ascii="Times New Roman" w:hAnsi="Times New Roman" w:cs="Times New Roman"/>
+                <w:sz w:val="28"/>
+                <w:szCs w:val="28"/>
+                <w:lang w:val="en-US"/>
+              </w:rPr>
+              <w:t>3</w:t>
             </w:r>
           </w:p>
         </w:tc>
@@ -6895,15 +6895,16 @@
                 <w:sz w:val="28"/>
                 <w:szCs w:val="28"/>
               </w:rPr>
-              <w:t xml:space="preserve">Разъем питания </w:t>
-            </w:r>
-            <w:r>
-              <w:rPr>
-                <w:rFonts w:ascii="Times New Roman" w:hAnsi="Times New Roman" w:cs="Times New Roman"/>
-                <w:sz w:val="28"/>
-                <w:szCs w:val="28"/>
-              </w:rPr>
-              <w:t>ADC-029</w:t>
+              <w:t xml:space="preserve">Разъем </w:t>
+            </w:r>
+            <w:r>
+              <w:rPr>
+                <w:rFonts w:ascii="Times New Roman" w:hAnsi="Times New Roman" w:cs="Times New Roman"/>
+                <w:sz w:val="28"/>
+                <w:szCs w:val="28"/>
+                <w:lang w:val="en-US"/>
+              </w:rPr>
+              <w:t>RS-232</w:t>
             </w:r>
           </w:p>
         </w:tc>
@@ -6927,6 +6928,7 @@
                 <w:rFonts w:ascii="Times New Roman" w:hAnsi="Times New Roman" w:cs="Times New Roman"/>
                 <w:sz w:val="28"/>
                 <w:szCs w:val="28"/>
+                <w:lang w:val="en-US"/>
               </w:rPr>
               <w:t>1</w:t>
             </w:r>
@@ -6954,33 +6956,32 @@
                 <w:szCs w:val="28"/>
                 <w:lang w:val="en-US"/>
               </w:rPr>
-              <w:t>3</w:t>
-            </w:r>
-          </w:p>
-        </w:tc>
-        <w:tc>
-          <w:tcPr>
-            <w:tcW w:w="658" w:type="pct"/>
-            <w:vAlign w:val="center"/>
-          </w:tcPr>
-          <w:p>
-            <w:pPr>
-              <w:jc w:val="center"/>
-              <w:rPr>
-                <w:rFonts w:ascii="Times New Roman" w:hAnsi="Times New Roman" w:cs="Times New Roman"/>
-                <w:sz w:val="28"/>
-                <w:szCs w:val="28"/>
-                <w:lang w:val="en-US"/>
-              </w:rPr>
-            </w:pPr>
-            <w:r>
-              <w:rPr>
-                <w:rFonts w:ascii="Times New Roman" w:hAnsi="Times New Roman" w:cs="Times New Roman"/>
-                <w:sz w:val="28"/>
-                <w:szCs w:val="28"/>
-                <w:lang w:val="en-US"/>
-              </w:rPr>
-              <w:t>3</w:t>
+              <w:t>3,3</w:t>
+            </w:r>
+          </w:p>
+        </w:tc>
+        <w:tc>
+          <w:tcPr>
+            <w:tcW w:w="657" w:type="pct"/>
+            <w:vAlign w:val="center"/>
+          </w:tcPr>
+          <w:p>
+            <w:pPr>
+              <w:jc w:val="center"/>
+              <w:rPr>
+                <w:rFonts w:ascii="Times New Roman" w:hAnsi="Times New Roman" w:cs="Times New Roman"/>
+                <w:sz w:val="28"/>
+                <w:szCs w:val="28"/>
+              </w:rPr>
+            </w:pPr>
+            <w:r>
+              <w:rPr>
+                <w:rFonts w:ascii="Times New Roman" w:hAnsi="Times New Roman" w:cs="Times New Roman"/>
+                <w:sz w:val="28"/>
+                <w:szCs w:val="28"/>
+                <w:lang w:val="en-US"/>
+              </w:rPr>
+              <w:t>3,3</w:t>
             </w:r>
           </w:p>
         </w:tc>
@@ -7033,7 +7034,7 @@
                 <w:szCs w:val="28"/>
                 <w:lang w:val="en-US"/>
               </w:rPr>
-              <w:t>RS-232</w:t>
+              <w:t>CR2032</w:t>
             </w:r>
           </w:p>
         </w:tc>
@@ -7085,32 +7086,33 @@
                 <w:szCs w:val="28"/>
                 <w:lang w:val="en-US"/>
               </w:rPr>
-              <w:t>3,3</w:t>
-            </w:r>
-          </w:p>
-        </w:tc>
-        <w:tc>
-          <w:tcPr>
-            <w:tcW w:w="658" w:type="pct"/>
-            <w:vAlign w:val="center"/>
-          </w:tcPr>
-          <w:p>
-            <w:pPr>
-              <w:jc w:val="center"/>
-              <w:rPr>
-                <w:rFonts w:ascii="Times New Roman" w:hAnsi="Times New Roman" w:cs="Times New Roman"/>
-                <w:sz w:val="28"/>
-                <w:szCs w:val="28"/>
-              </w:rPr>
-            </w:pPr>
-            <w:r>
-              <w:rPr>
-                <w:rFonts w:ascii="Times New Roman" w:hAnsi="Times New Roman" w:cs="Times New Roman"/>
-                <w:sz w:val="28"/>
-                <w:szCs w:val="28"/>
-                <w:lang w:val="en-US"/>
-              </w:rPr>
-              <w:t>3,3</w:t>
+              <w:t>2</w:t>
+            </w:r>
+          </w:p>
+        </w:tc>
+        <w:tc>
+          <w:tcPr>
+            <w:tcW w:w="657" w:type="pct"/>
+            <w:vAlign w:val="center"/>
+          </w:tcPr>
+          <w:p>
+            <w:pPr>
+              <w:jc w:val="center"/>
+              <w:rPr>
+                <w:rFonts w:ascii="Times New Roman" w:hAnsi="Times New Roman" w:cs="Times New Roman"/>
+                <w:sz w:val="28"/>
+                <w:szCs w:val="28"/>
+                <w:lang w:val="en-US"/>
+              </w:rPr>
+            </w:pPr>
+            <w:r>
+              <w:rPr>
+                <w:rFonts w:ascii="Times New Roman" w:hAnsi="Times New Roman" w:cs="Times New Roman"/>
+                <w:sz w:val="28"/>
+                <w:szCs w:val="28"/>
+                <w:lang w:val="en-US"/>
+              </w:rPr>
+              <w:t>2</w:t>
             </w:r>
           </w:p>
         </w:tc>
@@ -7144,26 +7146,17 @@
                 <w:rFonts w:ascii="Times New Roman" w:hAnsi="Times New Roman" w:cs="Times New Roman"/>
                 <w:sz w:val="28"/>
                 <w:szCs w:val="28"/>
-                <w:lang w:val="en-US"/>
-              </w:rPr>
-              <w:t xml:space="preserve"> </w:t>
-            </w:r>
-            <w:r>
-              <w:rPr>
-                <w:rFonts w:ascii="Times New Roman" w:hAnsi="Times New Roman" w:cs="Times New Roman"/>
-                <w:sz w:val="28"/>
-                <w:szCs w:val="28"/>
-              </w:rPr>
-              <w:t xml:space="preserve">Разъем </w:t>
-            </w:r>
-            <w:r>
-              <w:rPr>
-                <w:rFonts w:ascii="Times New Roman" w:hAnsi="Times New Roman" w:cs="Times New Roman"/>
-                <w:sz w:val="28"/>
-                <w:szCs w:val="28"/>
-                <w:lang w:val="en-US"/>
-              </w:rPr>
-              <w:t>CR2032</w:t>
+              </w:rPr>
+              <w:t xml:space="preserve"> Разъем </w:t>
+            </w:r>
+            <w:r>
+              <w:rPr>
+                <w:rFonts w:ascii="Times New Roman" w:hAnsi="Times New Roman" w:cs="Times New Roman"/>
+                <w:sz w:val="28"/>
+                <w:szCs w:val="28"/>
+                <w:lang w:val="en-US"/>
+              </w:rPr>
+              <w:t>SIM5051</w:t>
             </w:r>
           </w:p>
         </w:tc>
@@ -7215,33 +7208,33 @@
                 <w:szCs w:val="28"/>
                 <w:lang w:val="en-US"/>
               </w:rPr>
-              <w:t>2</w:t>
-            </w:r>
-          </w:p>
-        </w:tc>
-        <w:tc>
-          <w:tcPr>
-            <w:tcW w:w="658" w:type="pct"/>
-            <w:vAlign w:val="center"/>
-          </w:tcPr>
-          <w:p>
-            <w:pPr>
-              <w:jc w:val="center"/>
-              <w:rPr>
-                <w:rFonts w:ascii="Times New Roman" w:hAnsi="Times New Roman" w:cs="Times New Roman"/>
-                <w:sz w:val="28"/>
-                <w:szCs w:val="28"/>
-                <w:lang w:val="en-US"/>
-              </w:rPr>
-            </w:pPr>
-            <w:r>
-              <w:rPr>
-                <w:rFonts w:ascii="Times New Roman" w:hAnsi="Times New Roman" w:cs="Times New Roman"/>
-                <w:sz w:val="28"/>
-                <w:szCs w:val="28"/>
-                <w:lang w:val="en-US"/>
-              </w:rPr>
-              <w:t>2</w:t>
+              <w:t>3</w:t>
+            </w:r>
+          </w:p>
+        </w:tc>
+        <w:tc>
+          <w:tcPr>
+            <w:tcW w:w="657" w:type="pct"/>
+            <w:vAlign w:val="center"/>
+          </w:tcPr>
+          <w:p>
+            <w:pPr>
+              <w:jc w:val="center"/>
+              <w:rPr>
+                <w:rFonts w:ascii="Times New Roman" w:hAnsi="Times New Roman" w:cs="Times New Roman"/>
+                <w:sz w:val="28"/>
+                <w:szCs w:val="28"/>
+                <w:lang w:val="en-US"/>
+              </w:rPr>
+            </w:pPr>
+            <w:r>
+              <w:rPr>
+                <w:rFonts w:ascii="Times New Roman" w:hAnsi="Times New Roman" w:cs="Times New Roman"/>
+                <w:sz w:val="28"/>
+                <w:szCs w:val="28"/>
+                <w:lang w:val="en-US"/>
+              </w:rPr>
+              <w:t>3</w:t>
             </w:r>
           </w:p>
         </w:tc>
@@ -7267,25 +7260,33 @@
                 <w:rFonts w:ascii="Times New Roman" w:hAnsi="Times New Roman" w:cs="Times New Roman"/>
                 <w:sz w:val="28"/>
                 <w:szCs w:val="28"/>
-                <w:lang w:val="en-US"/>
-              </w:rPr>
-            </w:pPr>
-            <w:r>
-              <w:rPr>
-                <w:rFonts w:ascii="Times New Roman" w:hAnsi="Times New Roman" w:cs="Times New Roman"/>
-                <w:sz w:val="28"/>
-                <w:szCs w:val="28"/>
-              </w:rPr>
-              <w:t xml:space="preserve"> Разъем </w:t>
-            </w:r>
-            <w:r>
-              <w:rPr>
-                <w:rFonts w:ascii="Times New Roman" w:hAnsi="Times New Roman" w:cs="Times New Roman"/>
-                <w:sz w:val="28"/>
-                <w:szCs w:val="28"/>
-                <w:lang w:val="en-US"/>
-              </w:rPr>
-              <w:t>SIM5051</w:t>
+              </w:rPr>
+            </w:pPr>
+            <w:r>
+              <w:rPr>
+                <w:rFonts w:ascii="Times New Roman" w:hAnsi="Times New Roman" w:cs="Times New Roman"/>
+                <w:sz w:val="28"/>
+                <w:szCs w:val="28"/>
+                <w:lang w:val="en-US"/>
+              </w:rPr>
+              <w:t xml:space="preserve"> </w:t>
+            </w:r>
+            <w:r>
+              <w:rPr>
+                <w:rFonts w:ascii="Times New Roman" w:hAnsi="Times New Roman" w:cs="Times New Roman"/>
+                <w:sz w:val="28"/>
+                <w:szCs w:val="28"/>
+              </w:rPr>
+              <w:t xml:space="preserve">Разъем </w:t>
+            </w:r>
+            <w:r>
+              <w:rPr>
+                <w:rFonts w:ascii="Times New Roman" w:hAnsi="Times New Roman" w:cs="Times New Roman"/>
+                <w:sz w:val="28"/>
+                <w:szCs w:val="28"/>
+                <w:lang w:val="en-US"/>
+              </w:rPr>
+              <w:t>RECE.20279</w:t>
             </w:r>
           </w:p>
         </w:tc>
@@ -7337,33 +7338,32 @@
                 <w:szCs w:val="28"/>
                 <w:lang w:val="en-US"/>
               </w:rPr>
-              <w:t>3</w:t>
-            </w:r>
-          </w:p>
-        </w:tc>
-        <w:tc>
-          <w:tcPr>
-            <w:tcW w:w="658" w:type="pct"/>
-            <w:vAlign w:val="center"/>
-          </w:tcPr>
-          <w:p>
-            <w:pPr>
-              <w:jc w:val="center"/>
-              <w:rPr>
-                <w:rFonts w:ascii="Times New Roman" w:hAnsi="Times New Roman" w:cs="Times New Roman"/>
-                <w:sz w:val="28"/>
-                <w:szCs w:val="28"/>
-                <w:lang w:val="en-US"/>
-              </w:rPr>
-            </w:pPr>
-            <w:r>
-              <w:rPr>
-                <w:rFonts w:ascii="Times New Roman" w:hAnsi="Times New Roman" w:cs="Times New Roman"/>
-                <w:sz w:val="28"/>
-                <w:szCs w:val="28"/>
-                <w:lang w:val="en-US"/>
-              </w:rPr>
-              <w:t>3</w:t>
+              <w:t>1,5</w:t>
+            </w:r>
+          </w:p>
+        </w:tc>
+        <w:tc>
+          <w:tcPr>
+            <w:tcW w:w="657" w:type="pct"/>
+            <w:vAlign w:val="center"/>
+          </w:tcPr>
+          <w:p>
+            <w:pPr>
+              <w:jc w:val="center"/>
+              <w:rPr>
+                <w:rFonts w:ascii="Times New Roman" w:hAnsi="Times New Roman" w:cs="Times New Roman"/>
+                <w:sz w:val="28"/>
+                <w:szCs w:val="28"/>
+              </w:rPr>
+            </w:pPr>
+            <w:r>
+              <w:rPr>
+                <w:rFonts w:ascii="Times New Roman" w:hAnsi="Times New Roman" w:cs="Times New Roman"/>
+                <w:sz w:val="28"/>
+                <w:szCs w:val="28"/>
+                <w:lang w:val="en-US"/>
+              </w:rPr>
+              <w:t>1,5</w:t>
             </w:r>
           </w:p>
         </w:tc>
@@ -7406,16 +7406,23 @@
                 <w:sz w:val="28"/>
                 <w:szCs w:val="28"/>
               </w:rPr>
-              <w:t xml:space="preserve">Разъем </w:t>
-            </w:r>
-            <w:r>
-              <w:rPr>
-                <w:rFonts w:ascii="Times New Roman" w:hAnsi="Times New Roman" w:cs="Times New Roman"/>
-                <w:sz w:val="28"/>
-                <w:szCs w:val="28"/>
-                <w:lang w:val="en-US"/>
-              </w:rPr>
-              <w:t>RECE.20279</w:t>
+              <w:t xml:space="preserve">Корпус </w:t>
+            </w:r>
+            <w:r>
+              <w:rPr>
+                <w:rFonts w:ascii="Times New Roman" w:hAnsi="Times New Roman" w:cs="Times New Roman"/>
+                <w:sz w:val="28"/>
+                <w:szCs w:val="28"/>
+              </w:rPr>
+              <w:t>под</w:t>
+            </w:r>
+            <w:r>
+              <w:rPr>
+                <w:rFonts w:ascii="Times New Roman" w:hAnsi="Times New Roman" w:cs="Times New Roman"/>
+                <w:sz w:val="28"/>
+                <w:szCs w:val="28"/>
+              </w:rPr>
+              <w:t xml:space="preserve"> заказ</w:t>
             </w:r>
           </w:p>
         </w:tc>
@@ -7431,15 +7438,13 @@
                 <w:rFonts w:ascii="Times New Roman" w:hAnsi="Times New Roman" w:cs="Times New Roman"/>
                 <w:sz w:val="28"/>
                 <w:szCs w:val="28"/>
-                <w:lang w:val="en-US"/>
-              </w:rPr>
-            </w:pPr>
-            <w:r>
-              <w:rPr>
-                <w:rFonts w:ascii="Times New Roman" w:hAnsi="Times New Roman" w:cs="Times New Roman"/>
-                <w:sz w:val="28"/>
-                <w:szCs w:val="28"/>
-                <w:lang w:val="en-US"/>
+              </w:rPr>
+            </w:pPr>
+            <w:r>
+              <w:rPr>
+                <w:rFonts w:ascii="Times New Roman" w:hAnsi="Times New Roman" w:cs="Times New Roman"/>
+                <w:sz w:val="28"/>
+                <w:szCs w:val="28"/>
               </w:rPr>
               <w:t>1</w:t>
             </w:r>
@@ -7467,32 +7472,33 @@
                 <w:szCs w:val="28"/>
                 <w:lang w:val="en-US"/>
               </w:rPr>
-              <w:t>1,5</w:t>
-            </w:r>
-          </w:p>
-        </w:tc>
-        <w:tc>
-          <w:tcPr>
-            <w:tcW w:w="658" w:type="pct"/>
-            <w:vAlign w:val="center"/>
-          </w:tcPr>
-          <w:p>
-            <w:pPr>
-              <w:jc w:val="center"/>
-              <w:rPr>
-                <w:rFonts w:ascii="Times New Roman" w:hAnsi="Times New Roman" w:cs="Times New Roman"/>
-                <w:sz w:val="28"/>
-                <w:szCs w:val="28"/>
-              </w:rPr>
-            </w:pPr>
-            <w:r>
-              <w:rPr>
-                <w:rFonts w:ascii="Times New Roman" w:hAnsi="Times New Roman" w:cs="Times New Roman"/>
-                <w:sz w:val="28"/>
-                <w:szCs w:val="28"/>
-                <w:lang w:val="en-US"/>
-              </w:rPr>
-              <w:t>1,5</w:t>
+              <w:t>20</w:t>
+            </w:r>
+          </w:p>
+        </w:tc>
+        <w:tc>
+          <w:tcPr>
+            <w:tcW w:w="657" w:type="pct"/>
+            <w:vAlign w:val="center"/>
+          </w:tcPr>
+          <w:p>
+            <w:pPr>
+              <w:jc w:val="center"/>
+              <w:rPr>
+                <w:rFonts w:ascii="Times New Roman" w:hAnsi="Times New Roman" w:cs="Times New Roman"/>
+                <w:sz w:val="28"/>
+                <w:szCs w:val="28"/>
+                <w:lang w:val="en-US"/>
+              </w:rPr>
+            </w:pPr>
+            <w:r>
+              <w:rPr>
+                <w:rFonts w:ascii="Times New Roman" w:hAnsi="Times New Roman" w:cs="Times New Roman"/>
+                <w:sz w:val="28"/>
+                <w:szCs w:val="28"/>
+                <w:lang w:val="en-US"/>
+              </w:rPr>
+              <w:t>20</w:t>
             </w:r>
           </w:p>
         </w:tc>
@@ -7535,23 +7541,7 @@
                 <w:sz w:val="28"/>
                 <w:szCs w:val="28"/>
               </w:rPr>
-              <w:t xml:space="preserve">Корпус </w:t>
-            </w:r>
-            <w:r>
-              <w:rPr>
-                <w:rFonts w:ascii="Times New Roman" w:hAnsi="Times New Roman" w:cs="Times New Roman"/>
-                <w:sz w:val="28"/>
-                <w:szCs w:val="28"/>
-              </w:rPr>
-              <w:t>под</w:t>
-            </w:r>
-            <w:r>
-              <w:rPr>
-                <w:rFonts w:ascii="Times New Roman" w:hAnsi="Times New Roman" w:cs="Times New Roman"/>
-                <w:sz w:val="28"/>
-                <w:szCs w:val="28"/>
-              </w:rPr>
-              <w:t xml:space="preserve"> заказ</w:t>
+              <w:t>Винт М2х6</w:t>
             </w:r>
           </w:p>
         </w:tc>
@@ -7575,59 +7565,89 @@
                 <w:sz w:val="28"/>
                 <w:szCs w:val="28"/>
               </w:rPr>
+              <w:t>10</w:t>
+            </w:r>
+          </w:p>
+        </w:tc>
+        <w:tc>
+          <w:tcPr>
+            <w:tcW w:w="554" w:type="pct"/>
+            <w:vAlign w:val="center"/>
+          </w:tcPr>
+          <w:p>
+            <w:pPr>
+              <w:jc w:val="center"/>
+              <w:rPr>
+                <w:rFonts w:ascii="Times New Roman" w:hAnsi="Times New Roman" w:cs="Times New Roman"/>
+                <w:sz w:val="28"/>
+                <w:szCs w:val="28"/>
+              </w:rPr>
+            </w:pPr>
+            <w:r>
+              <w:rPr>
+                <w:rFonts w:ascii="Times New Roman" w:hAnsi="Times New Roman" w:cs="Times New Roman"/>
+                <w:sz w:val="28"/>
+                <w:szCs w:val="28"/>
+              </w:rPr>
+              <w:t>0</w:t>
+            </w:r>
+            <w:r>
+              <w:rPr>
+                <w:rFonts w:ascii="Times New Roman" w:hAnsi="Times New Roman" w:cs="Times New Roman"/>
+                <w:sz w:val="28"/>
+                <w:szCs w:val="28"/>
+                <w:lang w:val="en-US"/>
+              </w:rPr>
+              <w:t>,0</w:t>
+            </w:r>
+            <w:r>
+              <w:rPr>
+                <w:rFonts w:ascii="Times New Roman" w:hAnsi="Times New Roman" w:cs="Times New Roman"/>
+                <w:sz w:val="28"/>
+                <w:szCs w:val="28"/>
+              </w:rPr>
               <w:t>1</w:t>
             </w:r>
           </w:p>
         </w:tc>
         <w:tc>
           <w:tcPr>
-            <w:tcW w:w="554" w:type="pct"/>
-            <w:vAlign w:val="center"/>
-          </w:tcPr>
-          <w:p>
-            <w:pPr>
-              <w:jc w:val="center"/>
-              <w:rPr>
-                <w:rFonts w:ascii="Times New Roman" w:hAnsi="Times New Roman" w:cs="Times New Roman"/>
-                <w:sz w:val="28"/>
-                <w:szCs w:val="28"/>
-                <w:lang w:val="en-US"/>
-              </w:rPr>
-            </w:pPr>
-            <w:r>
-              <w:rPr>
-                <w:rFonts w:ascii="Times New Roman" w:hAnsi="Times New Roman" w:cs="Times New Roman"/>
-                <w:sz w:val="28"/>
-                <w:szCs w:val="28"/>
-                <w:lang w:val="en-US"/>
-              </w:rPr>
-              <w:t>20</w:t>
-            </w:r>
-          </w:p>
-        </w:tc>
-        <w:tc>
-          <w:tcPr>
-            <w:tcW w:w="658" w:type="pct"/>
-            <w:vAlign w:val="center"/>
-          </w:tcPr>
-          <w:p>
-            <w:pPr>
-              <w:jc w:val="center"/>
-              <w:rPr>
-                <w:rFonts w:ascii="Times New Roman" w:hAnsi="Times New Roman" w:cs="Times New Roman"/>
-                <w:sz w:val="28"/>
-                <w:szCs w:val="28"/>
-                <w:lang w:val="en-US"/>
-              </w:rPr>
-            </w:pPr>
-            <w:r>
-              <w:rPr>
-                <w:rFonts w:ascii="Times New Roman" w:hAnsi="Times New Roman" w:cs="Times New Roman"/>
-                <w:sz w:val="28"/>
-                <w:szCs w:val="28"/>
-                <w:lang w:val="en-US"/>
-              </w:rPr>
-              <w:t>20</w:t>
+            <w:tcW w:w="657" w:type="pct"/>
+            <w:vAlign w:val="center"/>
+          </w:tcPr>
+          <w:p>
+            <w:pPr>
+              <w:jc w:val="center"/>
+              <w:rPr>
+                <w:rFonts w:ascii="Times New Roman" w:hAnsi="Times New Roman" w:cs="Times New Roman"/>
+                <w:sz w:val="28"/>
+                <w:szCs w:val="28"/>
+              </w:rPr>
+            </w:pPr>
+            <w:r>
+              <w:rPr>
+                <w:rFonts w:ascii="Times New Roman" w:hAnsi="Times New Roman" w:cs="Times New Roman"/>
+                <w:sz w:val="28"/>
+                <w:szCs w:val="28"/>
+              </w:rPr>
+              <w:t>0</w:t>
+            </w:r>
+            <w:r>
+              <w:rPr>
+                <w:rFonts w:ascii="Times New Roman" w:hAnsi="Times New Roman" w:cs="Times New Roman"/>
+                <w:sz w:val="28"/>
+                <w:szCs w:val="28"/>
+                <w:lang w:val="en-US"/>
+              </w:rPr>
+              <w:t>,</w:t>
+            </w:r>
+            <w:r>
+              <w:rPr>
+                <w:rFonts w:ascii="Times New Roman" w:hAnsi="Times New Roman" w:cs="Times New Roman"/>
+                <w:sz w:val="28"/>
+                <w:szCs w:val="28"/>
+              </w:rPr>
+              <w:t>1</w:t>
             </w:r>
           </w:p>
         </w:tc>
@@ -7642,35 +7662,19 @@
           </w:tcPr>
           <w:p>
             <w:pPr>
-              <w:pStyle w:val="a3"/>
-              <w:numPr>
-                <w:ilvl w:val="0"/>
-                <w:numId w:val="1"/>
-              </w:numPr>
-              <w:spacing w:after="0"/>
-              <w:ind w:left="385" w:hanging="357"/>
-              <w:rPr>
-                <w:rFonts w:ascii="Times New Roman" w:hAnsi="Times New Roman" w:cs="Times New Roman"/>
-                <w:sz w:val="28"/>
-                <w:szCs w:val="28"/>
-              </w:rPr>
-            </w:pPr>
-            <w:r>
-              <w:rPr>
-                <w:rFonts w:ascii="Times New Roman" w:hAnsi="Times New Roman" w:cs="Times New Roman"/>
-                <w:sz w:val="28"/>
-                <w:szCs w:val="28"/>
-                <w:lang w:val="en-US"/>
-              </w:rPr>
-              <w:t xml:space="preserve"> </w:t>
-            </w:r>
-            <w:r>
-              <w:rPr>
-                <w:rFonts w:ascii="Times New Roman" w:hAnsi="Times New Roman" w:cs="Times New Roman"/>
-                <w:sz w:val="28"/>
-                <w:szCs w:val="28"/>
-              </w:rPr>
-              <w:t>Винт М2х6</w:t>
+              <w:rPr>
+                <w:rFonts w:ascii="Times New Roman" w:hAnsi="Times New Roman" w:cs="Times New Roman"/>
+                <w:sz w:val="28"/>
+                <w:szCs w:val="28"/>
+              </w:rPr>
+            </w:pPr>
+            <w:r>
+              <w:rPr>
+                <w:rFonts w:ascii="Times New Roman" w:hAnsi="Times New Roman" w:cs="Times New Roman"/>
+                <w:sz w:val="28"/>
+                <w:szCs w:val="28"/>
+              </w:rPr>
+              <w:t>Всего</w:t>
             </w:r>
           </w:p>
         </w:tc>
@@ -7686,15 +7690,25 @@
                 <w:rFonts w:ascii="Times New Roman" w:hAnsi="Times New Roman" w:cs="Times New Roman"/>
                 <w:sz w:val="28"/>
                 <w:szCs w:val="28"/>
-              </w:rPr>
-            </w:pPr>
-            <w:r>
-              <w:rPr>
-                <w:rFonts w:ascii="Times New Roman" w:hAnsi="Times New Roman" w:cs="Times New Roman"/>
-                <w:sz w:val="28"/>
-                <w:szCs w:val="28"/>
-              </w:rPr>
-              <w:t>10</w:t>
+                <w:lang w:val="en-US"/>
+              </w:rPr>
+            </w:pPr>
+            <w:r>
+              <w:rPr>
+                <w:rFonts w:ascii="Times New Roman" w:hAnsi="Times New Roman" w:cs="Times New Roman"/>
+                <w:sz w:val="28"/>
+                <w:szCs w:val="28"/>
+              </w:rPr>
+              <w:t>8</w:t>
+            </w:r>
+            <w:r>
+              <w:rPr>
+                <w:rFonts w:ascii="Times New Roman" w:hAnsi="Times New Roman" w:cs="Times New Roman"/>
+                <w:sz w:val="28"/>
+                <w:szCs w:val="28"/>
+                <w:lang w:val="en-US"/>
+              </w:rPr>
+              <w:t>4</w:t>
             </w:r>
           </w:p>
         </w:tc>
@@ -7712,71 +7726,61 @@
                 <w:szCs w:val="28"/>
               </w:rPr>
             </w:pPr>
-            <w:r>
-              <w:rPr>
-                <w:rFonts w:ascii="Times New Roman" w:hAnsi="Times New Roman" w:cs="Times New Roman"/>
-                <w:sz w:val="28"/>
-                <w:szCs w:val="28"/>
-              </w:rPr>
-              <w:t>0</w:t>
-            </w:r>
-            <w:r>
-              <w:rPr>
-                <w:rFonts w:ascii="Times New Roman" w:hAnsi="Times New Roman" w:cs="Times New Roman"/>
-                <w:sz w:val="28"/>
-                <w:szCs w:val="28"/>
-                <w:lang w:val="en-US"/>
-              </w:rPr>
-              <w:t>,0</w:t>
-            </w:r>
-            <w:r>
-              <w:rPr>
-                <w:rFonts w:ascii="Times New Roman" w:hAnsi="Times New Roman" w:cs="Times New Roman"/>
+          </w:p>
+        </w:tc>
+        <w:tc>
+          <w:tcPr>
+            <w:tcW w:w="657" w:type="pct"/>
+            <w:vAlign w:val="center"/>
+          </w:tcPr>
+          <w:p>
+            <w:pPr>
+              <w:jc w:val="center"/>
+              <w:rPr>
+                <w:rFonts w:ascii="Times New Roman" w:hAnsi="Times New Roman" w:cs="Times New Roman"/>
+                <w:color w:val="000000"/>
+                <w:sz w:val="28"/>
+                <w:szCs w:val="28"/>
+                <w:lang w:val="en-US"/>
+              </w:rPr>
+            </w:pPr>
+            <w:r>
+              <w:rPr>
+                <w:rFonts w:ascii="Times New Roman" w:hAnsi="Times New Roman" w:cs="Times New Roman"/>
+                <w:color w:val="000000"/>
                 <w:sz w:val="28"/>
                 <w:szCs w:val="28"/>
               </w:rPr>
               <w:t>1</w:t>
             </w:r>
-          </w:p>
-        </w:tc>
-        <w:tc>
-          <w:tcPr>
-            <w:tcW w:w="658" w:type="pct"/>
-            <w:vAlign w:val="center"/>
-          </w:tcPr>
-          <w:p>
-            <w:pPr>
-              <w:jc w:val="center"/>
-              <w:rPr>
-                <w:rFonts w:ascii="Times New Roman" w:hAnsi="Times New Roman" w:cs="Times New Roman"/>
-                <w:sz w:val="28"/>
-                <w:szCs w:val="28"/>
-              </w:rPr>
-            </w:pPr>
-            <w:r>
-              <w:rPr>
-                <w:rFonts w:ascii="Times New Roman" w:hAnsi="Times New Roman" w:cs="Times New Roman"/>
-                <w:sz w:val="28"/>
-                <w:szCs w:val="28"/>
-              </w:rPr>
-              <w:t>0</w:t>
-            </w:r>
-            <w:r>
-              <w:rPr>
-                <w:rFonts w:ascii="Times New Roman" w:hAnsi="Times New Roman" w:cs="Times New Roman"/>
-                <w:sz w:val="28"/>
-                <w:szCs w:val="28"/>
-                <w:lang w:val="en-US"/>
-              </w:rPr>
-              <w:t>,</w:t>
-            </w:r>
-            <w:r>
-              <w:rPr>
-                <w:rFonts w:ascii="Times New Roman" w:hAnsi="Times New Roman" w:cs="Times New Roman"/>
-                <w:sz w:val="28"/>
-                <w:szCs w:val="28"/>
-              </w:rPr>
-              <w:t>1</w:t>
+            <w:r>
+              <w:rPr>
+                <w:rFonts w:ascii="Times New Roman" w:hAnsi="Times New Roman" w:cs="Times New Roman"/>
+                <w:color w:val="000000"/>
+                <w:sz w:val="28"/>
+                <w:szCs w:val="28"/>
+                <w:lang w:val="en-US"/>
+              </w:rPr>
+              <w:t>3</w:t>
+            </w:r>
+            <w:r>
+              <w:rPr>
+                <w:rFonts w:ascii="Times New Roman" w:hAnsi="Times New Roman" w:cs="Times New Roman"/>
+                <w:color w:val="000000"/>
+                <w:sz w:val="28"/>
+                <w:szCs w:val="28"/>
+              </w:rPr>
+              <w:t>3</w:t>
+            </w:r>
+            <w:r>
+              <w:rPr>
+                <w:rFonts w:ascii="Times New Roman" w:hAnsi="Times New Roman" w:cs="Times New Roman"/>
+                <w:color w:val="000000"/>
+                <w:sz w:val="28"/>
+                <w:szCs w:val="28"/>
+                <w:lang w:val="en-US"/>
+              </w:rPr>
+              <w:t>,05</w:t>
             </w:r>
           </w:p>
         </w:tc>
@@ -7803,7 +7807,15 @@
                 <w:sz w:val="28"/>
                 <w:szCs w:val="28"/>
               </w:rPr>
-              <w:t>Всего</w:t>
+              <w:t>Транспортно-заготовительные расходы</w:t>
+            </w:r>
+            <w:r>
+              <w:rPr>
+                <w:rFonts w:ascii="Times New Roman" w:hAnsi="Times New Roman" w:cs="Times New Roman"/>
+                <w:sz w:val="28"/>
+                <w:szCs w:val="28"/>
+              </w:rPr>
+              <w:t>, р.</w:t>
             </w:r>
           </w:p>
         </w:tc>
@@ -7819,17 +7831,8 @@
                 <w:rFonts w:ascii="Times New Roman" w:hAnsi="Times New Roman" w:cs="Times New Roman"/>
                 <w:sz w:val="28"/>
                 <w:szCs w:val="28"/>
-                <w:lang w:val="en-US"/>
-              </w:rPr>
-            </w:pPr>
-            <w:r>
-              <w:rPr>
-                <w:rFonts w:ascii="Times New Roman" w:hAnsi="Times New Roman" w:cs="Times New Roman"/>
-                <w:sz w:val="28"/>
-                <w:szCs w:val="28"/>
-              </w:rPr>
-              <w:t>86</w:t>
-            </w:r>
+              </w:rPr>
+            </w:pPr>
           </w:p>
         </w:tc>
         <w:tc>
@@ -7850,130 +7853,7 @@
         </w:tc>
         <w:tc>
           <w:tcPr>
-            <w:tcW w:w="658" w:type="pct"/>
-            <w:vAlign w:val="center"/>
-          </w:tcPr>
-          <w:p>
-            <w:pPr>
-              <w:jc w:val="center"/>
-              <w:rPr>
-                <w:rFonts w:ascii="Times New Roman" w:hAnsi="Times New Roman" w:cs="Times New Roman"/>
-                <w:color w:val="000000"/>
-                <w:sz w:val="28"/>
-                <w:szCs w:val="28"/>
-                <w:lang w:val="en-US"/>
-              </w:rPr>
-            </w:pPr>
-            <w:r>
-              <w:rPr>
-                <w:rFonts w:ascii="Times New Roman" w:hAnsi="Times New Roman" w:cs="Times New Roman"/>
-                <w:color w:val="000000"/>
-                <w:sz w:val="28"/>
-                <w:szCs w:val="28"/>
-              </w:rPr>
-              <w:t>1</w:t>
-            </w:r>
-            <w:r>
-              <w:rPr>
-                <w:rFonts w:ascii="Times New Roman" w:hAnsi="Times New Roman" w:cs="Times New Roman"/>
-                <w:color w:val="000000"/>
-                <w:sz w:val="28"/>
-                <w:szCs w:val="28"/>
-                <w:lang w:val="en-US"/>
-              </w:rPr>
-              <w:t>3</w:t>
-            </w:r>
-            <w:r>
-              <w:rPr>
-                <w:rFonts w:ascii="Times New Roman" w:hAnsi="Times New Roman" w:cs="Times New Roman"/>
-                <w:color w:val="000000"/>
-                <w:sz w:val="28"/>
-                <w:szCs w:val="28"/>
-              </w:rPr>
-              <w:t>3</w:t>
-            </w:r>
-            <w:r>
-              <w:rPr>
-                <w:rFonts w:ascii="Times New Roman" w:hAnsi="Times New Roman" w:cs="Times New Roman"/>
-                <w:color w:val="000000"/>
-                <w:sz w:val="28"/>
-                <w:szCs w:val="28"/>
-                <w:lang w:val="en-US"/>
-              </w:rPr>
-              <w:t>,05</w:t>
-            </w:r>
-          </w:p>
-        </w:tc>
-      </w:tr>
-      <w:tr>
-        <w:trPr>
-          <w:jc w:val="center"/>
-        </w:trPr>
-        <w:tc>
-          <w:tcPr>
-            <w:tcW w:w="2811" w:type="pct"/>
-          </w:tcPr>
-          <w:p>
-            <w:pPr>
-              <w:rPr>
-                <w:rFonts w:ascii="Times New Roman" w:hAnsi="Times New Roman" w:cs="Times New Roman"/>
-                <w:sz w:val="28"/>
-                <w:szCs w:val="28"/>
-              </w:rPr>
-            </w:pPr>
-            <w:r>
-              <w:rPr>
-                <w:rFonts w:ascii="Times New Roman" w:hAnsi="Times New Roman" w:cs="Times New Roman"/>
-                <w:sz w:val="28"/>
-                <w:szCs w:val="28"/>
-              </w:rPr>
-              <w:t>Транспортно-заготовительные расходы</w:t>
-            </w:r>
-            <w:r>
-              <w:rPr>
-                <w:rFonts w:ascii="Times New Roman" w:hAnsi="Times New Roman" w:cs="Times New Roman"/>
-                <w:sz w:val="28"/>
-                <w:szCs w:val="28"/>
-              </w:rPr>
-              <w:t>, р.</w:t>
-            </w:r>
-          </w:p>
-        </w:tc>
-        <w:tc>
-          <w:tcPr>
-            <w:tcW w:w="978" w:type="pct"/>
-            <w:vAlign w:val="center"/>
-          </w:tcPr>
-          <w:p>
-            <w:pPr>
-              <w:jc w:val="center"/>
-              <w:rPr>
-                <w:rFonts w:ascii="Times New Roman" w:hAnsi="Times New Roman" w:cs="Times New Roman"/>
-                <w:sz w:val="28"/>
-                <w:szCs w:val="28"/>
-              </w:rPr>
-            </w:pPr>
-          </w:p>
-        </w:tc>
-        <w:tc>
-          <w:tcPr>
-            <w:tcW w:w="554" w:type="pct"/>
-            <w:vAlign w:val="center"/>
-          </w:tcPr>
-          <w:p>
-            <w:pPr>
-              <w:jc w:val="center"/>
-              <w:rPr>
-                <w:rFonts w:ascii="Times New Roman" w:hAnsi="Times New Roman" w:cs="Times New Roman"/>
-                <w:sz w:val="28"/>
-                <w:szCs w:val="28"/>
-              </w:rPr>
-            </w:pPr>
-          </w:p>
-        </w:tc>
-        <w:tc>
-          <w:tcPr>
-            <w:tcW w:w="658" w:type="pct"/>
+            <w:tcW w:w="657" w:type="pct"/>
             <w:vAlign w:val="center"/>
           </w:tcPr>
           <w:p>
@@ -8057,7 +7937,7 @@
         </w:tc>
         <w:tc>
           <w:tcPr>
-            <w:tcW w:w="658" w:type="pct"/>
+            <w:tcW w:w="657" w:type="pct"/>
             <w:vAlign w:val="center"/>
           </w:tcPr>
           <w:p>
@@ -8546,7 +8426,6 @@
         </w:rPr>
         <w:t>ч</w:t>
       </w:r>
-      <w:proofErr w:type="spellStart"/>
       <w:r>
         <w:rPr>
           <w:rFonts w:ascii="Times New Roman" w:hAnsi="Times New Roman" w:cs="Times New Roman"/>
@@ -8556,7 +8435,6 @@
         </w:rPr>
         <w:t>i</w:t>
       </w:r>
-      <w:proofErr w:type="spellEnd"/>
       <w:r>
         <w:rPr>
           <w:rFonts w:ascii="Times New Roman" w:hAnsi="Times New Roman" w:cs="Times New Roman"/>
@@ -8584,7 +8462,6 @@
         </w:rPr>
         <w:t xml:space="preserve">часовая тарифная ставка, соответствующая разряду выполняемых по </w:t>
       </w:r>
-      <w:proofErr w:type="spellStart"/>
       <w:r>
         <w:rPr>
           <w:rFonts w:ascii="Times New Roman" w:hAnsi="Times New Roman" w:cs="Times New Roman"/>
@@ -8593,7 +8470,6 @@
         </w:rPr>
         <w:t>i</w:t>
       </w:r>
-      <w:proofErr w:type="spellEnd"/>
       <w:r>
         <w:rPr>
           <w:rFonts w:ascii="Times New Roman" w:hAnsi="Times New Roman" w:cs="Times New Roman"/>
@@ -8628,7 +8504,6 @@
         </w:rPr>
         <w:t xml:space="preserve">      </w:t>
       </w:r>
-      <w:proofErr w:type="spellStart"/>
       <w:r>
         <w:rPr>
           <w:rFonts w:ascii="Times New Roman" w:hAnsi="Times New Roman" w:cs="Times New Roman"/>
@@ -8646,7 +8521,6 @@
         </w:rPr>
         <w:t>i</w:t>
       </w:r>
-      <w:proofErr w:type="spellEnd"/>
       <w:r>
         <w:rPr>
           <w:rFonts w:ascii="Times New Roman" w:hAnsi="Times New Roman" w:cs="Times New Roman"/>
@@ -8656,7 +8530,6 @@
         </w:rPr>
         <w:t xml:space="preserve"> – норма времени на выполнение работ по </w:t>
       </w:r>
-      <w:proofErr w:type="spellStart"/>
       <w:r>
         <w:rPr>
           <w:rFonts w:ascii="Times New Roman" w:hAnsi="Times New Roman" w:cs="Times New Roman"/>
@@ -8665,7 +8538,6 @@
         </w:rPr>
         <w:t>i</w:t>
       </w:r>
-      <w:proofErr w:type="spellEnd"/>
       <w:r>
         <w:rPr>
           <w:rFonts w:ascii="Times New Roman" w:hAnsi="Times New Roman" w:cs="Times New Roman"/>
@@ -8742,7 +8614,6 @@
           <w:szCs w:val="28"/>
           <w:lang w:val="ru-RU"/>
         </w:rPr>
-        <w:lastRenderedPageBreak/>
         <w:t>Формула для вычисления часовой тарифной ставки</w:t>
       </w:r>
       <w:r>
@@ -8763,7 +8634,6 @@
         </w:rPr>
         <w:t xml:space="preserve">соответствующая </w:t>
       </w:r>
-      <w:proofErr w:type="spellStart"/>
       <w:r>
         <w:rPr>
           <w:rFonts w:ascii="Times New Roman" w:hAnsi="Times New Roman" w:cs="Times New Roman"/>
@@ -8772,7 +8642,6 @@
         </w:rPr>
         <w:t>i</w:t>
       </w:r>
-      <w:proofErr w:type="spellEnd"/>
       <w:r>
         <w:rPr>
           <w:rFonts w:ascii="Times New Roman" w:hAnsi="Times New Roman" w:cs="Times New Roman"/>
@@ -9122,12 +8991,12 @@
         </w:rPr>
         <w:t xml:space="preserve"> </w:t>
       </w:r>
-      <w:proofErr w:type="spellStart"/>
       <w:r>
         <w:rPr>
           <w:rFonts w:ascii="Times New Roman" w:hAnsi="Times New Roman" w:cs="Times New Roman"/>
           <w:sz w:val="28"/>
           <w:szCs w:val="28"/>
+          <w:lang w:val="ru-RU"/>
         </w:rPr>
         <w:t>К</w:t>
       </w:r>
@@ -9140,7 +9009,6 @@
         </w:rPr>
         <w:t>Ti</w:t>
       </w:r>
-      <w:proofErr w:type="spellEnd"/>
       <w:r>
         <w:rPr>
           <w:rFonts w:ascii="Times New Roman" w:hAnsi="Times New Roman" w:cs="Times New Roman"/>
@@ -12011,31 +11879,19 @@
           <w:szCs w:val="28"/>
           <w:lang w:val="ru-RU" w:eastAsia="zh-CN"/>
         </w:rPr>
-        <w:t>ставка отчисления в Фонд социальной защиты населения и обязательного страхования, установленная законодательством (</w:t>
-      </w:r>
-      <w:proofErr w:type="spellStart"/>
+        <w:t>ставка отчисления в Фонд социальной защиты населения и обязательного страхования, установленная законодательством (Н</w:t>
+      </w:r>
       <w:r>
         <w:rPr>
           <w:rFonts w:ascii="Times New Roman" w:hAnsi="Times New Roman" w:cs="Times New Roman"/>
           <w:color w:val="000000" w:themeColor="text1"/>
           <w:sz w:val="28"/>
           <w:szCs w:val="28"/>
-          <w:lang w:val="ru-RU" w:eastAsia="zh-CN"/>
-        </w:rPr>
-        <w:t>Н</w:t>
-      </w:r>
-      <w:r>
-        <w:rPr>
-          <w:rFonts w:ascii="Times New Roman" w:hAnsi="Times New Roman" w:cs="Times New Roman"/>
-          <w:color w:val="000000" w:themeColor="text1"/>
-          <w:sz w:val="28"/>
-          <w:szCs w:val="28"/>
           <w:vertAlign w:val="subscript"/>
           <w:lang w:val="ru-RU" w:eastAsia="zh-CN"/>
         </w:rPr>
         <w:t>соц</w:t>
       </w:r>
-      <w:proofErr w:type="spellEnd"/>
       <w:r>
         <w:rPr>
           <w:rFonts w:ascii="Times New Roman" w:hAnsi="Times New Roman" w:cs="Times New Roman"/>
@@ -13169,23 +13025,7 @@
               <w:sz w:val="28"/>
               <w:szCs w:val="28"/>
             </w:rPr>
-            <m:t>=</m:t>
-          </m:r>
-          <m:r>
-            <w:rPr>
-              <w:rFonts w:ascii="Cambria Math" w:hAnsi="Cambria Math" w:cs="Times New Roman"/>
-              <w:sz w:val="28"/>
-              <w:szCs w:val="28"/>
-            </w:rPr>
-            <m:t>11</m:t>
-          </m:r>
-          <m:r>
-            <w:rPr>
-              <w:rFonts w:ascii="Cambria Math" w:hAnsi="Cambria Math" w:cs="Times New Roman"/>
-              <w:sz w:val="28"/>
-              <w:szCs w:val="28"/>
-            </w:rPr>
-            <m:t xml:space="preserve">,11 </m:t>
+            <m:t xml:space="preserve">=11,11 </m:t>
           </m:r>
           <m:r>
             <w:rPr>
@@ -13557,25 +13397,7 @@
               <w:szCs w:val="28"/>
               <w:lang w:val="ru-RU"/>
             </w:rPr>
-            <m:t>+</m:t>
-          </m:r>
-          <m:r>
-            <w:rPr>
-              <w:rFonts w:ascii="Cambria Math" w:eastAsiaTheme="minorEastAsia" w:hAnsi="Cambria Math" w:cs="Times New Roman"/>
-              <w:sz w:val="28"/>
-              <w:szCs w:val="28"/>
-              <w:lang w:val="ru-RU"/>
-            </w:rPr>
-            <m:t>11</m:t>
-          </m:r>
-          <m:r>
-            <w:rPr>
-              <w:rFonts w:ascii="Cambria Math" w:eastAsiaTheme="minorEastAsia" w:hAnsi="Cambria Math" w:cs="Times New Roman"/>
-              <w:sz w:val="28"/>
-              <w:szCs w:val="28"/>
-              <w:lang w:val="ru-RU"/>
-            </w:rPr>
-            <m:t>,11=</m:t>
+            <m:t>+11,11=</m:t>
           </m:r>
           <m:r>
             <w:rPr>
@@ -13583,15 +13405,7 @@
               <w:sz w:val="28"/>
               <w:szCs w:val="28"/>
             </w:rPr>
-            <m:t>233,38</m:t>
-          </m:r>
-          <m:r>
-            <w:rPr>
-              <w:rFonts w:ascii="Cambria Math" w:eastAsiaTheme="minorEastAsia" w:hAnsi="Cambria Math" w:cs="Times New Roman"/>
-              <w:sz w:val="28"/>
-              <w:szCs w:val="28"/>
-            </w:rPr>
-            <m:t xml:space="preserve"> </m:t>
+            <m:t xml:space="preserve">233,38 </m:t>
           </m:r>
           <m:r>
             <w:rPr>
@@ -14057,15 +13871,7 @@
                   <w:sz w:val="28"/>
                   <w:szCs w:val="28"/>
                 </w:rPr>
-                <m:t xml:space="preserve">233,38 </m:t>
-              </m:r>
-              <m:r>
-                <w:rPr>
-                  <w:rFonts w:ascii="Cambria Math" w:eastAsiaTheme="minorEastAsia" w:hAnsi="Cambria Math" w:cs="Times New Roman"/>
-                  <w:sz w:val="28"/>
-                  <w:szCs w:val="28"/>
-                </w:rPr>
-                <m:t xml:space="preserve"> </m:t>
+                <m:t xml:space="preserve">233,38  </m:t>
               </m:r>
               <m:r>
                 <w:rPr>
@@ -14425,23 +14231,7 @@
               <w:sz w:val="28"/>
               <w:szCs w:val="28"/>
             </w:rPr>
-            <m:t>=</m:t>
-          </m:r>
-          <m:r>
-            <w:rPr>
-              <w:rFonts w:ascii="Cambria Math" w:eastAsiaTheme="minorEastAsia" w:hAnsi="Cambria Math" w:cs="Times New Roman"/>
-              <w:sz w:val="28"/>
-              <w:szCs w:val="28"/>
-            </w:rPr>
-            <m:t>233,38</m:t>
-          </m:r>
-          <m:r>
-            <w:rPr>
-              <w:rFonts w:ascii="Cambria Math" w:eastAsiaTheme="minorEastAsia" w:hAnsi="Cambria Math" w:cs="Times New Roman"/>
-              <w:sz w:val="28"/>
-              <w:szCs w:val="28"/>
-            </w:rPr>
-            <m:t>+</m:t>
+            <m:t>=233,38+</m:t>
           </m:r>
           <m:r>
             <w:rPr>
@@ -14458,23 +14248,7 @@
               <w:sz w:val="28"/>
               <w:szCs w:val="28"/>
             </w:rPr>
-            <m:t>=</m:t>
-          </m:r>
-          <m:r>
-            <w:rPr>
-              <w:rFonts w:ascii="Cambria Math" w:eastAsiaTheme="minorEastAsia" w:hAnsi="Cambria Math" w:cs="Times New Roman"/>
-              <w:sz w:val="28"/>
-              <w:szCs w:val="28"/>
-            </w:rPr>
-            <m:t>280,06</m:t>
-          </m:r>
-          <m:r>
-            <w:rPr>
-              <w:rFonts w:ascii="Cambria Math" w:eastAsiaTheme="minorEastAsia" w:hAnsi="Cambria Math" w:cs="Times New Roman"/>
-              <w:sz w:val="28"/>
-              <w:szCs w:val="28"/>
-            </w:rPr>
-            <m:t xml:space="preserve"> р</m:t>
+            <m:t>=280,06 р</m:t>
           </m:r>
         </m:oMath>
       </m:oMathPara>
@@ -14769,7 +14543,6 @@
                 <w:szCs w:val="28"/>
               </w:rPr>
             </w:pPr>
-            <w:proofErr w:type="spellStart"/>
             <w:r>
               <w:rPr>
                 <w:rFonts w:ascii="Times New Roman" w:hAnsi="Times New Roman" w:cs="Times New Roman"/>
@@ -14787,7 +14560,6 @@
               </w:rPr>
               <w:t>о</w:t>
             </w:r>
-            <w:proofErr w:type="spellEnd"/>
           </w:p>
         </w:tc>
         <w:tc>
@@ -14878,7 +14650,6 @@
                 <w:szCs w:val="28"/>
               </w:rPr>
             </w:pPr>
-            <w:proofErr w:type="spellStart"/>
             <w:r>
               <w:rPr>
                 <w:rFonts w:ascii="Times New Roman" w:hAnsi="Times New Roman" w:cs="Times New Roman"/>
@@ -14896,7 +14667,6 @@
               </w:rPr>
               <w:t>д</w:t>
             </w:r>
-            <w:proofErr w:type="spellEnd"/>
           </w:p>
         </w:tc>
         <w:tc>
@@ -14977,7 +14747,6 @@
                 <w:szCs w:val="28"/>
               </w:rPr>
             </w:pPr>
-            <w:proofErr w:type="spellStart"/>
             <w:r>
               <w:rPr>
                 <w:rFonts w:ascii="Times New Roman" w:hAnsi="Times New Roman" w:cs="Times New Roman"/>
@@ -14995,7 +14764,6 @@
               </w:rPr>
               <w:t>соц</w:t>
             </w:r>
-            <w:proofErr w:type="spellEnd"/>
           </w:p>
         </w:tc>
         <w:tc>
@@ -15076,7 +14844,6 @@
                 <w:szCs w:val="28"/>
               </w:rPr>
             </w:pPr>
-            <w:proofErr w:type="spellStart"/>
             <w:r>
               <w:rPr>
                 <w:rFonts w:ascii="Times New Roman" w:hAnsi="Times New Roman" w:cs="Times New Roman"/>
@@ -15094,7 +14861,6 @@
               </w:rPr>
               <w:t>н</w:t>
             </w:r>
-            <w:proofErr w:type="spellEnd"/>
           </w:p>
         </w:tc>
         <w:tc>
@@ -15172,7 +14938,6 @@
                 <w:szCs w:val="28"/>
               </w:rPr>
             </w:pPr>
-            <w:proofErr w:type="spellStart"/>
             <w:r>
               <w:rPr>
                 <w:rFonts w:ascii="Times New Roman" w:hAnsi="Times New Roman" w:cs="Times New Roman"/>
@@ -15190,7 +14955,6 @@
               </w:rPr>
               <w:t>пр</w:t>
             </w:r>
-            <w:proofErr w:type="spellEnd"/>
           </w:p>
         </w:tc>
         <w:tc>
@@ -15273,7 +15037,6 @@
                 <w:szCs w:val="28"/>
               </w:rPr>
             </w:pPr>
-            <w:proofErr w:type="spellStart"/>
             <w:r>
               <w:rPr>
                 <w:rFonts w:ascii="Times New Roman" w:hAnsi="Times New Roman" w:cs="Times New Roman"/>
@@ -15291,7 +15054,6 @@
               </w:rPr>
               <w:t>ком</w:t>
             </w:r>
-            <w:proofErr w:type="spellEnd"/>
           </w:p>
         </w:tc>
         <w:tc>
@@ -15370,7 +15132,6 @@
                 <w:szCs w:val="28"/>
               </w:rPr>
             </w:pPr>
-            <w:proofErr w:type="spellStart"/>
             <w:r>
               <w:rPr>
                 <w:rFonts w:ascii="Times New Roman" w:hAnsi="Times New Roman" w:cs="Times New Roman"/>
@@ -15388,7 +15149,6 @@
               </w:rPr>
               <w:t>п</w:t>
             </w:r>
-            <w:proofErr w:type="spellEnd"/>
           </w:p>
         </w:tc>
         <w:tc>
@@ -15469,7 +15229,6 @@
                 <w:szCs w:val="28"/>
               </w:rPr>
             </w:pPr>
-            <w:proofErr w:type="spellStart"/>
             <w:r>
               <w:rPr>
                 <w:rFonts w:ascii="Times New Roman" w:hAnsi="Times New Roman" w:cs="Times New Roman"/>
@@ -15487,7 +15246,6 @@
               </w:rPr>
               <w:t>ед</w:t>
             </w:r>
-            <w:proofErr w:type="spellEnd"/>
           </w:p>
         </w:tc>
         <w:tc>
@@ -15561,7 +15319,6 @@
                 <w:szCs w:val="28"/>
               </w:rPr>
             </w:pPr>
-            <w:proofErr w:type="spellStart"/>
             <w:r>
               <w:rPr>
                 <w:rFonts w:ascii="Times New Roman" w:hAnsi="Times New Roman" w:cs="Times New Roman"/>
@@ -15579,7 +15336,6 @@
               </w:rPr>
               <w:t>отп</w:t>
             </w:r>
-            <w:proofErr w:type="spellEnd"/>
           </w:p>
         </w:tc>
         <w:tc>
@@ -16185,15 +15941,7 @@
               <w:sz w:val="28"/>
               <w:szCs w:val="28"/>
             </w:rPr>
-            <m:t>46,68</m:t>
-          </m:r>
-          <m:r>
-            <w:rPr>
-              <w:rFonts w:ascii="Cambria Math" w:hAnsi="Cambria Math" w:cs="Times New Roman"/>
-              <w:sz w:val="28"/>
-              <w:szCs w:val="28"/>
-            </w:rPr>
-            <m:t>*</m:t>
+            <m:t>46,68*</m:t>
           </m:r>
           <m:d>
             <m:dPr>
@@ -16255,15 +16003,7 @@
               <w:sz w:val="28"/>
               <w:szCs w:val="28"/>
             </w:rPr>
-            <m:t>=</m:t>
-          </m:r>
-          <m:r>
-            <w:rPr>
-              <w:rFonts w:ascii="Cambria Math" w:hAnsi="Cambria Math" w:cs="Times New Roman"/>
-              <w:sz w:val="28"/>
-              <w:szCs w:val="28"/>
-            </w:rPr>
-            <m:t>19137,52</m:t>
+            <m:t>=19137,52</m:t>
           </m:r>
           <m:r>
             <w:rPr>
@@ -16343,15 +16083,7 @@
               <w:sz w:val="28"/>
               <w:szCs w:val="28"/>
             </w:rPr>
-            <m:t>46,68</m:t>
-          </m:r>
-          <m:r>
-            <w:rPr>
-              <w:rFonts w:ascii="Cambria Math" w:hAnsi="Cambria Math" w:cs="Times New Roman"/>
-              <w:sz w:val="28"/>
-              <w:szCs w:val="28"/>
-            </w:rPr>
-            <m:t>*</m:t>
+            <m:t>46,68*</m:t>
           </m:r>
           <m:d>
             <m:dPr>
@@ -16413,15 +16145,7 @@
               <w:sz w:val="28"/>
               <w:szCs w:val="28"/>
             </w:rPr>
-            <m:t>=</m:t>
-          </m:r>
-          <m:r>
-            <w:rPr>
-              <w:rFonts w:ascii="Cambria Math" w:hAnsi="Cambria Math" w:cs="Times New Roman"/>
-              <w:sz w:val="28"/>
-              <w:szCs w:val="28"/>
-            </w:rPr>
-            <m:t>22965,02</m:t>
+            <m:t>=22965,02</m:t>
           </m:r>
           <m:r>
             <w:rPr>
@@ -16501,15 +16225,7 @@
               <w:sz w:val="28"/>
               <w:szCs w:val="28"/>
             </w:rPr>
-            <m:t>46,68</m:t>
-          </m:r>
-          <m:r>
-            <w:rPr>
-              <w:rFonts w:ascii="Cambria Math" w:hAnsi="Cambria Math" w:cs="Times New Roman"/>
-              <w:sz w:val="28"/>
-              <w:szCs w:val="28"/>
-            </w:rPr>
-            <m:t>*</m:t>
+            <m:t>46,68*</m:t>
           </m:r>
           <m:d>
             <m:dPr>
@@ -16571,15 +16287,7 @@
               <w:sz w:val="28"/>
               <w:szCs w:val="28"/>
             </w:rPr>
-            <m:t>=</m:t>
-          </m:r>
-          <m:r>
-            <w:rPr>
-              <w:rFonts w:ascii="Cambria Math" w:hAnsi="Cambria Math" w:cs="Times New Roman"/>
-              <w:sz w:val="28"/>
-              <w:szCs w:val="28"/>
-            </w:rPr>
-            <m:t>27558,02</m:t>
+            <m:t>=27558,02</m:t>
           </m:r>
           <m:r>
             <w:rPr>
@@ -16659,15 +16367,7 @@
               <w:sz w:val="28"/>
               <w:szCs w:val="28"/>
             </w:rPr>
-            <m:t>46,68</m:t>
-          </m:r>
-          <m:r>
-            <w:rPr>
-              <w:rFonts w:ascii="Cambria Math" w:hAnsi="Cambria Math" w:cs="Times New Roman"/>
-              <w:sz w:val="28"/>
-              <w:szCs w:val="28"/>
-            </w:rPr>
-            <m:t>*</m:t>
+            <m:t>46,68*</m:t>
           </m:r>
           <m:d>
             <m:dPr>
@@ -16729,15 +16429,7 @@
               <w:sz w:val="28"/>
               <w:szCs w:val="28"/>
             </w:rPr>
-            <m:t>=</m:t>
-          </m:r>
-          <m:r>
-            <w:rPr>
-              <w:rFonts w:ascii="Cambria Math" w:hAnsi="Cambria Math" w:cs="Times New Roman"/>
-              <w:sz w:val="28"/>
-              <w:szCs w:val="28"/>
-            </w:rPr>
-            <m:t>33069,63</m:t>
+            <m:t>=33069,63</m:t>
           </m:r>
           <m:r>
             <w:rPr>
@@ -16850,29 +16542,18 @@
           <w:sz w:val="28"/>
           <w:szCs w:val="28"/>
         </w:rPr>
-        <w:t>Инвестиции на разработку нового изделия (</w:t>
-      </w:r>
-      <w:proofErr w:type="spellStart"/>
+        <w:t>Инвестиции на разработку нового изделия (И</w:t>
+      </w:r>
       <w:r>
         <w:rPr>
           <w:rFonts w:ascii="Times New Roman" w:eastAsiaTheme="minorEastAsia" w:hAnsi="Times New Roman" w:cs="Times New Roman"/>
           <w:iCs/>
           <w:sz w:val="28"/>
           <w:szCs w:val="28"/>
-        </w:rPr>
-        <w:t>И</w:t>
-      </w:r>
-      <w:r>
-        <w:rPr>
-          <w:rFonts w:ascii="Times New Roman" w:eastAsiaTheme="minorEastAsia" w:hAnsi="Times New Roman" w:cs="Times New Roman"/>
-          <w:iCs/>
-          <w:sz w:val="28"/>
-          <w:szCs w:val="28"/>
           <w:vertAlign w:val="subscript"/>
         </w:rPr>
         <w:t>разр</w:t>
       </w:r>
-      <w:proofErr w:type="spellEnd"/>
       <w:r>
         <w:rPr>
           <w:rFonts w:ascii="Times New Roman" w:eastAsiaTheme="minorEastAsia" w:hAnsi="Times New Roman" w:cs="Times New Roman"/>
@@ -16939,31 +16620,19 @@
           <w:szCs w:val="28"/>
           <w:lang w:val="ru-RU"/>
         </w:rPr>
-        <w:t>Расчеты на затраты расходных материалов (</w:t>
-      </w:r>
-      <w:proofErr w:type="spellStart"/>
+        <w:t>Расчеты на затраты расходных материалов (Р</w:t>
+      </w:r>
       <w:r>
         <w:rPr>
           <w:rFonts w:ascii="Times New Roman" w:eastAsiaTheme="minorEastAsia" w:hAnsi="Times New Roman" w:cs="Times New Roman"/>
           <w:iCs/>
           <w:sz w:val="28"/>
           <w:szCs w:val="28"/>
-          <w:lang w:val="ru-RU"/>
-        </w:rPr>
-        <w:t>Р</w:t>
-      </w:r>
-      <w:r>
-        <w:rPr>
-          <w:rFonts w:ascii="Times New Roman" w:eastAsiaTheme="minorEastAsia" w:hAnsi="Times New Roman" w:cs="Times New Roman"/>
-          <w:iCs/>
-          <w:sz w:val="28"/>
-          <w:szCs w:val="28"/>
           <w:vertAlign w:val="subscript"/>
           <w:lang w:val="ru-RU"/>
         </w:rPr>
         <w:t>м</w:t>
       </w:r>
-      <w:proofErr w:type="spellEnd"/>
       <w:r>
         <w:rPr>
           <w:rFonts w:ascii="Times New Roman" w:eastAsiaTheme="minorEastAsia" w:hAnsi="Times New Roman" w:cs="Times New Roman"/>
@@ -17105,7 +16774,6 @@
               </w:rPr>
               <w:t xml:space="preserve">, </w:t>
             </w:r>
-            <w:proofErr w:type="spellStart"/>
             <w:r>
               <w:rPr>
                 <w:rFonts w:ascii="Times New Roman" w:hAnsi="Times New Roman" w:cs="Times New Roman"/>
@@ -17115,7 +16783,6 @@
               </w:rPr>
               <w:t>шт</w:t>
             </w:r>
-            <w:proofErr w:type="spellEnd"/>
             <w:r>
               <w:rPr>
                 <w:rFonts w:ascii="Times New Roman" w:hAnsi="Times New Roman" w:cs="Times New Roman"/>
@@ -19951,19 +19618,7 @@
                     <w:sz w:val="28"/>
                     <w:szCs w:val="28"/>
                   </w:rPr>
-                  <m:t>500=</m:t>
-                </m:r>
-                <m:r>
-                  <m:rPr>
-                    <m:sty m:val="p"/>
-                  </m:rPr>
-                  <w:rPr>
-                    <w:rFonts w:ascii="Cambria Math" w:hAnsi="Times New Roman" w:cs="Times New Roman"/>
-                    <w:color w:val="000000"/>
-                    <w:sz w:val="28"/>
-                    <w:szCs w:val="28"/>
-                  </w:rPr>
-                  <m:t>7</m:t>
+                  <m:t>500=7</m:t>
                 </m:r>
                 <m:r>
                   <w:rPr>
@@ -20303,16 +19958,7 @@
                     <w:szCs w:val="28"/>
                     <w:lang w:val="en-US"/>
                   </w:rPr>
-                  <m:t>15305</m:t>
-                </m:r>
-                <m:r>
-                  <w:rPr>
-                    <w:rFonts w:ascii="Cambria Math" w:eastAsiaTheme="minorEastAsia" w:hAnsi="Cambria Math" w:cs="Times New Roman"/>
-                    <w:sz w:val="28"/>
-                    <w:szCs w:val="28"/>
-                    <w:lang w:val="en-US"/>
-                  </w:rPr>
-                  <m:t xml:space="preserve"> </m:t>
+                  <m:t xml:space="preserve">15305 </m:t>
                 </m:r>
                 <m:r>
                   <w:rPr>
@@ -20647,15 +20293,7 @@
               <w:sz w:val="28"/>
               <w:szCs w:val="28"/>
             </w:rPr>
-            <m:t>+</m:t>
-          </m:r>
-          <m:r>
-            <w:rPr>
-              <w:rFonts w:ascii="Cambria Math" w:eastAsiaTheme="minorEastAsia" w:hAnsi="Cambria Math" w:cs="Times New Roman"/>
-              <w:sz w:val="28"/>
-              <w:szCs w:val="28"/>
-            </w:rPr>
-            <m:t>15305</m:t>
+            <m:t>+15305</m:t>
           </m:r>
           <m:r>
             <m:rPr>
@@ -20675,15 +20313,7 @@
               <w:sz w:val="28"/>
               <w:szCs w:val="28"/>
             </w:rPr>
-            <m:t>19023,37</m:t>
-          </m:r>
-          <m:r>
-            <w:rPr>
-              <w:rFonts w:ascii="Cambria Math" w:eastAsiaTheme="minorEastAsia" w:hAnsi="Cambria Math" w:cs="Times New Roman"/>
-              <w:sz w:val="28"/>
-              <w:szCs w:val="28"/>
-            </w:rPr>
-            <m:t xml:space="preserve"> р</m:t>
+            <m:t>19023,37 р</m:t>
           </m:r>
         </m:oMath>
       </m:oMathPara>
@@ -22134,17 +21764,7 @@
                 <w:szCs w:val="28"/>
                 <w:lang w:val="en-US"/>
               </w:rPr>
-              <w:t>6</w:t>
-            </w:r>
-            <w:r>
-              <w:rPr>
-                <w:rFonts w:ascii="Times New Roman" w:hAnsi="Times New Roman" w:cs="Times New Roman"/>
-                <w:color w:val="000000"/>
-                <w:sz w:val="28"/>
-                <w:szCs w:val="28"/>
-                <w:lang w:val="en-US"/>
-              </w:rPr>
-              <w:t>)</w:t>
+              <w:t>6)</w:t>
             </w:r>
           </w:p>
         </w:tc>
@@ -22173,7 +21793,6 @@
         <w:lastRenderedPageBreak/>
         <w:t xml:space="preserve">где </w:t>
       </w:r>
-      <w:proofErr w:type="spellStart"/>
       <w:r>
         <w:rPr>
           <w:rFonts w:ascii="Times New Roman" w:eastAsiaTheme="minorEastAsia" w:hAnsi="Times New Roman" w:cs="Times New Roman"/>
@@ -22183,7 +21802,6 @@
         </w:rPr>
         <w:t>i</w:t>
       </w:r>
-      <w:proofErr w:type="spellEnd"/>
       <w:r>
         <w:rPr>
           <w:rFonts w:ascii="Times New Roman" w:eastAsiaTheme="minorEastAsia" w:hAnsi="Times New Roman" w:cs="Times New Roman"/>
@@ -22340,23 +21958,7 @@
               <w:sz w:val="28"/>
               <w:szCs w:val="28"/>
             </w:rPr>
-            <m:t>=0,2*</m:t>
-          </m:r>
-          <m:r>
-            <w:rPr>
-              <w:rFonts w:ascii="Cambria Math" w:eastAsiaTheme="minorEastAsia" w:hAnsi="Cambria Math" w:cs="Times New Roman"/>
-              <w:sz w:val="28"/>
-              <w:szCs w:val="28"/>
-            </w:rPr>
-            <m:t>Пк</m:t>
-          </m:r>
-          <m:r>
-            <w:rPr>
-              <w:rFonts w:ascii="Cambria Math" w:eastAsiaTheme="minorEastAsia" w:hAnsi="Cambria Math" w:cs="Times New Roman"/>
-              <w:sz w:val="28"/>
-              <w:szCs w:val="28"/>
-            </w:rPr>
-            <m:t>=500*0,2*</m:t>
+            <m:t>=0,2*Пк=500*0,2*</m:t>
           </m:r>
           <m:r>
             <m:rPr>
@@ -22368,31 +21970,7 @@
               <w:sz w:val="28"/>
               <w:szCs w:val="28"/>
             </w:rPr>
-            <m:t>1</m:t>
-          </m:r>
-          <m:r>
-            <m:rPr>
-              <m:sty m:val="p"/>
-            </m:rPr>
-            <w:rPr>
-              <w:rFonts w:ascii="Cambria Math" w:hAnsi="Cambria Math" w:cs="Times New Roman"/>
-              <w:color w:val="000000"/>
-              <w:sz w:val="28"/>
-              <w:szCs w:val="28"/>
-            </w:rPr>
-            <m:t>5</m:t>
-          </m:r>
-          <m:r>
-            <m:rPr>
-              <m:sty m:val="p"/>
-            </m:rPr>
-            <w:rPr>
-              <w:rFonts w:ascii="Cambria Math" w:hAnsi="Cambria Math" w:cs="Times New Roman"/>
-              <w:color w:val="000000"/>
-              <w:sz w:val="28"/>
-              <w:szCs w:val="28"/>
-            </w:rPr>
-            <m:t>3</m:t>
+            <m:t>153</m:t>
           </m:r>
           <m:r>
             <w:rPr>
@@ -22413,31 +21991,7 @@
               <w:sz w:val="28"/>
               <w:szCs w:val="28"/>
             </w:rPr>
-            <m:t xml:space="preserve">= </m:t>
-          </m:r>
-          <m:r>
-            <m:rPr>
-              <m:sty m:val="p"/>
-            </m:rPr>
-            <w:rPr>
-              <w:rFonts w:ascii="Cambria Math" w:hAnsi="Cambria Math" w:cs="Times New Roman"/>
-              <w:color w:val="000000"/>
-              <w:sz w:val="28"/>
-              <w:szCs w:val="28"/>
-            </w:rPr>
-            <m:t>15305</m:t>
-          </m:r>
-          <m:r>
-            <m:rPr>
-              <m:sty m:val="p"/>
-            </m:rPr>
-            <w:rPr>
-              <w:rFonts w:ascii="Cambria Math" w:hAnsi="Cambria Math" w:cs="Times New Roman"/>
-              <w:color w:val="000000"/>
-              <w:sz w:val="28"/>
-              <w:szCs w:val="28"/>
-            </w:rPr>
-            <m:t xml:space="preserve"> </m:t>
+            <m:t xml:space="preserve">= 15305 </m:t>
           </m:r>
           <m:r>
             <w:rPr>
@@ -22504,39 +22058,7 @@
               <w:sz w:val="28"/>
               <w:szCs w:val="28"/>
             </w:rPr>
-            <m:t>=0,2*</m:t>
-          </m:r>
-          <m:r>
-            <w:rPr>
-              <w:rFonts w:ascii="Cambria Math" w:eastAsiaTheme="minorEastAsia" w:hAnsi="Cambria Math" w:cs="Times New Roman"/>
-              <w:sz w:val="28"/>
-              <w:szCs w:val="28"/>
-            </w:rPr>
-            <m:t>Пк</m:t>
-          </m:r>
-          <m:r>
-            <w:rPr>
-              <w:rFonts w:ascii="Cambria Math" w:eastAsiaTheme="minorEastAsia" w:hAnsi="Cambria Math" w:cs="Times New Roman"/>
-              <w:sz w:val="28"/>
-              <w:szCs w:val="28"/>
-            </w:rPr>
-            <m:t>=</m:t>
-          </m:r>
-          <m:r>
-            <w:rPr>
-              <w:rFonts w:ascii="Cambria Math" w:eastAsiaTheme="minorEastAsia" w:hAnsi="Cambria Math" w:cs="Times New Roman"/>
-              <w:sz w:val="28"/>
-              <w:szCs w:val="28"/>
-            </w:rPr>
-            <m:t>100</m:t>
-          </m:r>
-          <m:r>
-            <w:rPr>
-              <w:rFonts w:ascii="Cambria Math" w:eastAsiaTheme="minorEastAsia" w:hAnsi="Cambria Math" w:cs="Times New Roman"/>
-              <w:sz w:val="28"/>
-              <w:szCs w:val="28"/>
-            </w:rPr>
-            <m:t>*0,2*</m:t>
+            <m:t>=0,2*Пк=100*0,2*</m:t>
           </m:r>
           <m:r>
             <m:rPr>
@@ -22569,19 +22091,7 @@
               <w:sz w:val="28"/>
               <w:szCs w:val="28"/>
             </w:rPr>
-            <m:t>=</m:t>
-          </m:r>
-          <m:r>
-            <m:rPr>
-              <m:sty m:val="p"/>
-            </m:rPr>
-            <w:rPr>
-              <w:rFonts w:ascii="Cambria Math" w:hAnsi="Cambria Math" w:cs="Times New Roman"/>
-              <w:color w:val="000000"/>
-              <w:sz w:val="28"/>
-              <w:szCs w:val="28"/>
-            </w:rPr>
-            <m:t>3061</m:t>
+            <m:t>=3061</m:t>
           </m:r>
           <m:r>
             <w:rPr>
@@ -22649,39 +22159,7 @@
               <w:sz w:val="28"/>
               <w:szCs w:val="28"/>
             </w:rPr>
-            <m:t>=0,2*</m:t>
-          </m:r>
-          <m:r>
-            <w:rPr>
-              <w:rFonts w:ascii="Cambria Math" w:eastAsiaTheme="minorEastAsia" w:hAnsi="Cambria Math" w:cs="Times New Roman"/>
-              <w:sz w:val="28"/>
-              <w:szCs w:val="28"/>
-            </w:rPr>
-            <m:t>Пк</m:t>
-          </m:r>
-          <m:r>
-            <w:rPr>
-              <w:rFonts w:ascii="Cambria Math" w:eastAsiaTheme="minorEastAsia" w:hAnsi="Cambria Math" w:cs="Times New Roman"/>
-              <w:sz w:val="28"/>
-              <w:szCs w:val="28"/>
-            </w:rPr>
-            <m:t>=</m:t>
-          </m:r>
-          <m:r>
-            <w:rPr>
-              <w:rFonts w:ascii="Cambria Math" w:eastAsiaTheme="minorEastAsia" w:hAnsi="Cambria Math" w:cs="Times New Roman"/>
-              <w:sz w:val="28"/>
-              <w:szCs w:val="28"/>
-            </w:rPr>
-            <m:t>120</m:t>
-          </m:r>
-          <m:r>
-            <w:rPr>
-              <w:rFonts w:ascii="Cambria Math" w:eastAsiaTheme="minorEastAsia" w:hAnsi="Cambria Math" w:cs="Times New Roman"/>
-              <w:sz w:val="28"/>
-              <w:szCs w:val="28"/>
-            </w:rPr>
-            <m:t>*0,2*</m:t>
+            <m:t>=0,2*Пк=120*0,2*</m:t>
           </m:r>
           <m:r>
             <m:rPr>
@@ -22714,19 +22192,7 @@
               <w:sz w:val="28"/>
               <w:szCs w:val="28"/>
             </w:rPr>
-            <m:t>=</m:t>
-          </m:r>
-          <m:r>
-            <m:rPr>
-              <m:sty m:val="p"/>
-            </m:rPr>
-            <w:rPr>
-              <w:rFonts w:ascii="Cambria Math" w:hAnsi="Cambria Math" w:cs="Times New Roman"/>
-              <w:color w:val="000000"/>
-              <w:sz w:val="28"/>
-              <w:szCs w:val="28"/>
-            </w:rPr>
-            <m:t>3673</m:t>
+            <m:t>=3673</m:t>
           </m:r>
           <m:r>
             <w:rPr>
@@ -22815,39 +22281,7 @@
               <w:sz w:val="28"/>
               <w:szCs w:val="28"/>
             </w:rPr>
-            <m:t>=0,2*</m:t>
-          </m:r>
-          <m:r>
-            <w:rPr>
-              <w:rFonts w:ascii="Cambria Math" w:eastAsiaTheme="minorEastAsia" w:hAnsi="Cambria Math" w:cs="Times New Roman"/>
-              <w:sz w:val="28"/>
-              <w:szCs w:val="28"/>
-            </w:rPr>
-            <m:t>Пк</m:t>
-          </m:r>
-          <m:r>
-            <w:rPr>
-              <w:rFonts w:ascii="Cambria Math" w:eastAsiaTheme="minorEastAsia" w:hAnsi="Cambria Math" w:cs="Times New Roman"/>
-              <w:sz w:val="28"/>
-              <w:szCs w:val="28"/>
-            </w:rPr>
-            <m:t>=</m:t>
-          </m:r>
-          <m:r>
-            <w:rPr>
-              <w:rFonts w:ascii="Cambria Math" w:eastAsiaTheme="minorEastAsia" w:hAnsi="Cambria Math" w:cs="Times New Roman"/>
-              <w:sz w:val="28"/>
-              <w:szCs w:val="28"/>
-            </w:rPr>
-            <m:t>144</m:t>
-          </m:r>
-          <m:r>
-            <w:rPr>
-              <w:rFonts w:ascii="Cambria Math" w:eastAsiaTheme="minorEastAsia" w:hAnsi="Cambria Math" w:cs="Times New Roman"/>
-              <w:sz w:val="28"/>
-              <w:szCs w:val="28"/>
-            </w:rPr>
-            <m:t>*0,2*</m:t>
+            <m:t>=0,2*Пк=144*0,2*</m:t>
           </m:r>
           <m:r>
             <m:rPr>
@@ -22880,31 +22314,7 @@
               <w:sz w:val="28"/>
               <w:szCs w:val="28"/>
             </w:rPr>
-            <m:t>=</m:t>
-          </m:r>
-          <m:r>
-            <m:rPr>
-              <m:sty m:val="p"/>
-            </m:rPr>
-            <w:rPr>
-              <w:rFonts w:ascii="Cambria Math" w:hAnsi="Cambria Math" w:cs="Times New Roman"/>
-              <w:color w:val="000000"/>
-              <w:sz w:val="28"/>
-              <w:szCs w:val="28"/>
-            </w:rPr>
-            <m:t>4407,84</m:t>
-          </m:r>
-          <m:r>
-            <m:rPr>
-              <m:sty m:val="p"/>
-            </m:rPr>
-            <w:rPr>
-              <w:rFonts w:ascii="Cambria Math" w:hAnsi="Cambria Math" w:cs="Times New Roman"/>
-              <w:color w:val="000000"/>
-              <w:sz w:val="28"/>
-              <w:szCs w:val="28"/>
-            </w:rPr>
-            <m:t xml:space="preserve"> </m:t>
+            <m:t xml:space="preserve">=4407,84 </m:t>
           </m:r>
           <m:r>
             <w:rPr>
@@ -23118,23 +22528,7 @@
               <w:sz w:val="28"/>
               <w:szCs w:val="28"/>
             </w:rPr>
-            <m:t>=</m:t>
-          </m:r>
-          <m:r>
-            <w:rPr>
-              <w:rFonts w:ascii="Cambria Math" w:eastAsiaTheme="minorEastAsia" w:hAnsi="Cambria Math" w:cs="Times New Roman"/>
-              <w:sz w:val="28"/>
-              <w:szCs w:val="28"/>
-            </w:rPr>
-            <m:t>3718,37</m:t>
-          </m:r>
-          <m:r>
-            <w:rPr>
-              <w:rFonts w:ascii="Cambria Math" w:eastAsiaTheme="minorEastAsia" w:hAnsi="Cambria Math" w:cs="Times New Roman"/>
-              <w:sz w:val="28"/>
-              <w:szCs w:val="28"/>
-            </w:rPr>
-            <m:t>+</m:t>
+            <m:t>=3718,37+</m:t>
           </m:r>
           <m:r>
             <m:rPr>
@@ -23154,23 +22548,7 @@
               <w:sz w:val="28"/>
               <w:szCs w:val="28"/>
             </w:rPr>
-            <m:t>=</m:t>
-          </m:r>
-          <m:r>
-            <w:rPr>
-              <w:rFonts w:ascii="Cambria Math" w:eastAsiaTheme="minorEastAsia" w:hAnsi="Cambria Math" w:cs="Times New Roman"/>
-              <w:sz w:val="28"/>
-              <w:szCs w:val="28"/>
-            </w:rPr>
-            <m:t>19023,37</m:t>
-          </m:r>
-          <m:r>
-            <w:rPr>
-              <w:rFonts w:ascii="Cambria Math" w:eastAsiaTheme="minorEastAsia" w:hAnsi="Cambria Math" w:cs="Times New Roman"/>
-              <w:sz w:val="28"/>
-              <w:szCs w:val="28"/>
-            </w:rPr>
-            <m:t xml:space="preserve"> </m:t>
+            <m:t xml:space="preserve">=19023,37 </m:t>
           </m:r>
           <m:r>
             <w:rPr>
@@ -23672,15 +23050,7 @@
                         <w:sz w:val="28"/>
                         <w:szCs w:val="28"/>
                       </w:rPr>
-                      <m:t>t</m:t>
-                    </m:r>
-                    <m:r>
-                      <w:rPr>
-                        <w:rFonts w:ascii="Cambria Math" w:eastAsiaTheme="minorEastAsia" w:hAnsi="Cambria Math" w:cs="Times New Roman"/>
-                        <w:sz w:val="28"/>
-                        <w:szCs w:val="28"/>
-                      </w:rPr>
-                      <m:t>i</m:t>
+                      <m:t>ti</m:t>
                     </m:r>
                   </m:sub>
                 </m:sSub>
@@ -23729,16 +23099,7 @@
                 <w:sz w:val="28"/>
                 <w:szCs w:val="28"/>
               </w:rPr>
-              <w:t>1</w:t>
-            </w:r>
-            <w:r>
-              <w:rPr>
-                <w:rFonts w:ascii="Times New Roman" w:hAnsi="Times New Roman" w:cs="Times New Roman"/>
-                <w:color w:val="000000"/>
-                <w:sz w:val="28"/>
-                <w:szCs w:val="28"/>
-              </w:rPr>
-              <w:t>7</w:t>
+              <w:t>17</w:t>
             </w:r>
             <w:r>
               <w:rPr>
@@ -23777,7 +23138,6 @@
         </w:rPr>
         <w:t xml:space="preserve">где </w:t>
       </w:r>
-      <w:proofErr w:type="spellStart"/>
       <w:r>
         <w:rPr>
           <w:rFonts w:ascii="Times New Roman" w:eastAsiaTheme="minorEastAsia" w:hAnsi="Times New Roman" w:cs="Times New Roman"/>
@@ -23787,7 +23147,6 @@
         </w:rPr>
         <w:t>i</w:t>
       </w:r>
-      <w:proofErr w:type="spellEnd"/>
       <w:r>
         <w:rPr>
           <w:rFonts w:ascii="Times New Roman" w:eastAsiaTheme="minorEastAsia" w:hAnsi="Times New Roman" w:cs="Times New Roman"/>
@@ -23942,15 +23301,7 @@
                         <w:sz w:val="28"/>
                         <w:szCs w:val="28"/>
                       </w:rPr>
-                      <m:t>ч</m:t>
-                    </m:r>
-                    <m:r>
-                      <w:rPr>
-                        <w:rFonts w:ascii="Cambria Math" w:eastAsiaTheme="minorEastAsia" w:hAnsi="Cambria Math" w:cs="Times New Roman"/>
-                        <w:sz w:val="28"/>
-                        <w:szCs w:val="28"/>
-                      </w:rPr>
-                      <m:t>i</m:t>
+                      <m:t>чi</m:t>
                     </m:r>
                   </m:sub>
                 </m:sSub>
@@ -23990,15 +23341,7 @@
                         <w:sz w:val="28"/>
                         <w:szCs w:val="28"/>
                       </w:rPr>
-                      <m:t>t</m:t>
-                    </m:r>
-                    <m:r>
-                      <w:rPr>
-                        <w:rFonts w:ascii="Cambria Math" w:eastAsiaTheme="minorEastAsia" w:hAnsi="Cambria Math" w:cs="Times New Roman"/>
-                        <w:sz w:val="28"/>
-                        <w:szCs w:val="28"/>
-                      </w:rPr>
-                      <m:t>i</m:t>
+                      <m:t>ti</m:t>
                     </m:r>
                   </m:sub>
                 </m:sSub>
@@ -24078,15 +23421,7 @@
                         <w:sz w:val="28"/>
                         <w:szCs w:val="28"/>
                       </w:rPr>
-                      <m:t>t</m:t>
-                    </m:r>
-                    <m:r>
-                      <w:rPr>
-                        <w:rFonts w:ascii="Cambria Math" w:eastAsiaTheme="minorEastAsia" w:hAnsi="Cambria Math" w:cs="Times New Roman"/>
-                        <w:sz w:val="28"/>
-                        <w:szCs w:val="28"/>
-                      </w:rPr>
-                      <m:t>i,</m:t>
+                      <m:t>ti,</m:t>
                     </m:r>
                   </m:sub>
                 </m:sSub>
@@ -24137,17 +23472,7 @@
                 <w:szCs w:val="28"/>
                 <w:lang w:val="en-US"/>
               </w:rPr>
-              <w:t>8</w:t>
-            </w:r>
-            <w:r>
-              <w:rPr>
-                <w:rFonts w:ascii="Times New Roman" w:hAnsi="Times New Roman" w:cs="Times New Roman"/>
-                <w:color w:val="000000"/>
-                <w:sz w:val="28"/>
-                <w:szCs w:val="28"/>
-                <w:lang w:val="en-US"/>
-              </w:rPr>
-              <w:t>)</w:t>
+              <w:t>8)</w:t>
             </w:r>
           </w:p>
         </w:tc>
@@ -24176,7 +23501,6 @@
         </w:rPr>
         <w:t xml:space="preserve">где </w:t>
       </w:r>
-      <w:proofErr w:type="spellStart"/>
       <w:r>
         <w:rPr>
           <w:rFonts w:ascii="Times New Roman" w:eastAsiaTheme="minorEastAsia" w:hAnsi="Times New Roman" w:cs="Times New Roman"/>
@@ -24186,7 +23510,6 @@
         </w:rPr>
         <w:t>i</w:t>
       </w:r>
-      <w:proofErr w:type="spellEnd"/>
       <w:r>
         <w:rPr>
           <w:rFonts w:ascii="Times New Roman" w:eastAsiaTheme="minorEastAsia" w:hAnsi="Times New Roman" w:cs="Times New Roman"/>
@@ -24628,7 +23951,6 @@
                 <w:szCs w:val="28"/>
               </w:rPr>
             </w:pPr>
-            <w:proofErr w:type="spellStart"/>
             <w:r>
               <w:rPr>
                 <w:rFonts w:ascii="Times New Roman" w:hAnsi="Times New Roman" w:cs="Times New Roman"/>
@@ -24646,7 +23968,6 @@
               </w:rPr>
               <w:t>t</w:t>
             </w:r>
-            <w:proofErr w:type="spellEnd"/>
           </w:p>
         </w:tc>
         <w:tc>
@@ -24792,7 +24113,6 @@
                 <w:szCs w:val="28"/>
               </w:rPr>
             </w:pPr>
-            <w:proofErr w:type="spellStart"/>
             <w:r>
               <w:rPr>
                 <w:rFonts w:ascii="Times New Roman" w:eastAsiaTheme="minorEastAsia" w:hAnsi="Times New Roman" w:cs="Times New Roman"/>
@@ -24810,7 +24130,6 @@
               </w:rPr>
               <w:t>ч</w:t>
             </w:r>
-            <w:proofErr w:type="spellEnd"/>
           </w:p>
         </w:tc>
         <w:tc>
@@ -25184,7 +24503,6 @@
                 <w:lang w:val="en-US"/>
               </w:rPr>
             </w:pPr>
-            <w:proofErr w:type="spellStart"/>
             <w:r>
               <w:rPr>
                 <w:rFonts w:ascii="Times New Roman" w:eastAsiaTheme="minorEastAsia" w:hAnsi="Times New Roman" w:cs="Times New Roman"/>
@@ -25202,7 +24520,6 @@
               </w:rPr>
               <w:t>ч</w:t>
             </w:r>
-            <w:proofErr w:type="spellEnd"/>
             <w:r>
               <w:rPr>
                 <w:rFonts w:ascii="Times New Roman" w:eastAsiaTheme="minorEastAsia" w:hAnsi="Times New Roman" w:cs="Times New Roman"/>
@@ -25468,7 +24785,6 @@
                 <w:szCs w:val="28"/>
               </w:rPr>
             </w:pPr>
-            <w:proofErr w:type="spellStart"/>
             <w:r>
               <w:rPr>
                 <w:rFonts w:ascii="Times New Roman" w:eastAsiaTheme="minorEastAsia" w:hAnsi="Times New Roman" w:cs="Times New Roman"/>
@@ -25486,7 +24802,6 @@
               </w:rPr>
               <w:t>раз</w:t>
             </w:r>
-            <w:proofErr w:type="spellEnd"/>
           </w:p>
         </w:tc>
         <w:tc>
@@ -25634,7 +24949,6 @@
                 <w:szCs w:val="28"/>
               </w:rPr>
             </w:pPr>
-            <w:proofErr w:type="spellStart"/>
             <w:r>
               <w:rPr>
                 <w:rFonts w:ascii="Times New Roman" w:eastAsiaTheme="minorEastAsia" w:hAnsi="Times New Roman" w:cs="Times New Roman"/>
@@ -25652,7 +24966,6 @@
               </w:rPr>
               <w:t>об</w:t>
             </w:r>
-            <w:proofErr w:type="spellEnd"/>
           </w:p>
         </w:tc>
         <w:tc>
@@ -26651,15 +25964,7 @@
                             <w:sz w:val="28"/>
                             <w:szCs w:val="28"/>
                           </w:rPr>
-                          <m:t>i</m:t>
-                        </m:r>
-                        <m:r>
-                          <w:rPr>
-                            <w:rFonts w:ascii="Cambria Math" w:eastAsiaTheme="minorEastAsia" w:hAnsi="Cambria Math" w:cs="Times New Roman"/>
-                            <w:sz w:val="28"/>
-                            <w:szCs w:val="28"/>
-                          </w:rPr>
-                          <m:t>=1</m:t>
+                          <m:t>i=1</m:t>
                         </m:r>
                       </m:sub>
                       <m:sup>
@@ -26701,15 +26006,7 @@
                                 <w:sz w:val="28"/>
                                 <w:szCs w:val="28"/>
                               </w:rPr>
-                              <m:t>t</m:t>
-                            </m:r>
-                            <m:r>
-                              <w:rPr>
-                                <w:rFonts w:ascii="Cambria Math" w:eastAsiaTheme="minorEastAsia" w:hAnsi="Cambria Math" w:cs="Times New Roman"/>
-                                <w:sz w:val="28"/>
-                                <w:szCs w:val="28"/>
-                              </w:rPr>
-                              <m:t>i</m:t>
+                              <m:t>ti</m:t>
                             </m:r>
                           </m:sub>
                         </m:sSub>
@@ -26840,16 +26137,7 @@
                 <w:szCs w:val="28"/>
                 <w:lang w:val="ru-RU"/>
               </w:rPr>
-              <m:t>чt</m:t>
-            </m:r>
-            <m:r>
-              <w:rPr>
-                <w:rFonts w:ascii="Cambria Math" w:eastAsiaTheme="minorEastAsia" w:hAnsi="Cambria Math" w:cs="Times New Roman"/>
-                <w:sz w:val="28"/>
-                <w:szCs w:val="28"/>
-                <w:lang w:val="ru-RU"/>
-              </w:rPr>
-              <m:t>ср</m:t>
+              <m:t>чtср</m:t>
             </m:r>
           </m:sub>
         </m:sSub>
@@ -26978,23 +26266,7 @@
                         <w:sz w:val="28"/>
                         <w:szCs w:val="28"/>
                       </w:rPr>
-                      <m:t>ч</m:t>
-                    </m:r>
-                    <m:r>
-                      <w:rPr>
-                        <w:rFonts w:ascii="Cambria Math" w:eastAsiaTheme="minorEastAsia" w:hAnsi="Cambria Math" w:cs="Times New Roman"/>
-                        <w:sz w:val="28"/>
-                        <w:szCs w:val="28"/>
-                      </w:rPr>
-                      <m:t>t</m:t>
-                    </m:r>
-                    <m:r>
-                      <w:rPr>
-                        <w:rFonts w:ascii="Cambria Math" w:eastAsiaTheme="minorEastAsia" w:hAnsi="Cambria Math" w:cs="Times New Roman"/>
-                        <w:sz w:val="28"/>
-                        <w:szCs w:val="28"/>
-                      </w:rPr>
-                      <m:t>ср</m:t>
+                      <m:t>чtср</m:t>
                     </m:r>
                   </m:sub>
                 </m:sSub>
@@ -27099,16 +26371,7 @@
                                 <w:szCs w:val="28"/>
                                 <w:lang w:val="en-US"/>
                               </w:rPr>
-                              <m:t>t</m:t>
-                            </m:r>
-                            <m:r>
-                              <w:rPr>
-                                <w:rFonts w:ascii="Cambria Math" w:eastAsiaTheme="minorEastAsia" w:hAnsi="Cambria Math" w:cs="Times New Roman"/>
-                                <w:sz w:val="28"/>
-                                <w:szCs w:val="28"/>
-                                <w:lang w:val="en-US"/>
-                              </w:rPr>
-                              <m:t>i</m:t>
+                              <m:t>ti</m:t>
                             </m:r>
                           </m:sub>
                         </m:sSub>
@@ -27257,15 +26520,7 @@
                 <w:sz w:val="28"/>
                 <w:szCs w:val="28"/>
               </w:rPr>
-              <m:t>t</m:t>
-            </m:r>
-            <m:r>
-              <w:rPr>
-                <w:rFonts w:ascii="Cambria Math" w:eastAsiaTheme="minorEastAsia" w:hAnsi="Cambria Math" w:cs="Times New Roman"/>
-                <w:sz w:val="28"/>
-                <w:szCs w:val="28"/>
-              </w:rPr>
-              <m:t>i</m:t>
+              <m:t>ti</m:t>
             </m:r>
           </m:sub>
         </m:sSub>
@@ -27306,7 +26561,6 @@
         </w:rPr>
         <w:t xml:space="preserve"> </w:t>
       </w:r>
-      <w:proofErr w:type="spellStart"/>
       <w:r>
         <w:rPr>
           <w:rFonts w:ascii="Times New Roman" w:eastAsiaTheme="minorEastAsia" w:hAnsi="Times New Roman" w:cs="Times New Roman"/>
@@ -27315,7 +26569,6 @@
         </w:rPr>
         <w:t>i</w:t>
       </w:r>
-      <w:proofErr w:type="spellEnd"/>
       <w:r>
         <w:rPr>
           <w:rFonts w:ascii="Times New Roman" w:eastAsiaTheme="minorEastAsia" w:hAnsi="Times New Roman" w:cs="Times New Roman"/>
@@ -27378,23 +26631,7 @@
                   <w:sz w:val="28"/>
                   <w:szCs w:val="28"/>
                 </w:rPr>
-                <m:t>ч</m:t>
-              </m:r>
-              <m:r>
-                <w:rPr>
-                  <w:rFonts w:ascii="Cambria Math" w:eastAsiaTheme="minorEastAsia" w:hAnsi="Cambria Math" w:cs="Times New Roman"/>
-                  <w:sz w:val="28"/>
-                  <w:szCs w:val="28"/>
-                </w:rPr>
-                <m:t>t</m:t>
-              </m:r>
-              <m:r>
-                <w:rPr>
-                  <w:rFonts w:ascii="Cambria Math" w:eastAsiaTheme="minorEastAsia" w:hAnsi="Cambria Math" w:cs="Times New Roman"/>
-                  <w:sz w:val="28"/>
-                  <w:szCs w:val="28"/>
-                </w:rPr>
-                <m:t>ср</m:t>
+                <m:t>чtср</m:t>
               </m:r>
             </m:sub>
           </m:sSub>
@@ -27504,23 +26741,7 @@
               <w:sz w:val="28"/>
               <w:szCs w:val="28"/>
             </w:rPr>
-            <m:t>=</m:t>
-          </m:r>
-          <m:r>
-            <w:rPr>
-              <w:rFonts w:ascii="Cambria Math" w:eastAsiaTheme="minorEastAsia" w:hAnsi="Cambria Math" w:cs="Times New Roman"/>
-              <w:sz w:val="28"/>
-              <w:szCs w:val="28"/>
-            </w:rPr>
-            <m:t>21287,35</m:t>
-          </m:r>
-          <m:r>
-            <w:rPr>
-              <w:rFonts w:ascii="Cambria Math" w:eastAsiaTheme="minorEastAsia" w:hAnsi="Cambria Math" w:cs="Times New Roman"/>
-              <w:sz w:val="28"/>
-              <w:szCs w:val="28"/>
-            </w:rPr>
-            <m:t xml:space="preserve"> </m:t>
+            <m:t xml:space="preserve">=21287,35 </m:t>
           </m:r>
           <m:r>
             <w:rPr>
@@ -27606,15 +26827,7 @@
                   <w:sz w:val="28"/>
                   <w:szCs w:val="28"/>
                 </w:rPr>
-                <m:t>21287,35</m:t>
-              </m:r>
-              <m:r>
-                <w:rPr>
-                  <w:rFonts w:ascii="Cambria Math" w:eastAsiaTheme="minorEastAsia" w:hAnsi="Cambria Math" w:cs="Times New Roman"/>
-                  <w:sz w:val="28"/>
-                  <w:szCs w:val="28"/>
-                </w:rPr>
-                <m:t xml:space="preserve"> </m:t>
+                <m:t xml:space="preserve">21287,35 </m:t>
               </m:r>
             </m:num>
             <m:den>
@@ -27703,23 +26916,7 @@
               <w:sz w:val="28"/>
               <w:szCs w:val="28"/>
             </w:rPr>
-            <m:t>*100%=</m:t>
-          </m:r>
-          <m:r>
-            <w:rPr>
-              <w:rFonts w:ascii="Cambria Math" w:eastAsiaTheme="minorEastAsia" w:hAnsi="Cambria Math" w:cs="Times New Roman"/>
-              <w:sz w:val="28"/>
-              <w:szCs w:val="28"/>
-            </w:rPr>
-            <m:t>76,51</m:t>
-          </m:r>
-          <m:r>
-            <w:rPr>
-              <w:rFonts w:ascii="Cambria Math" w:eastAsiaTheme="minorEastAsia" w:hAnsi="Cambria Math" w:cs="Times New Roman"/>
-              <w:sz w:val="28"/>
-              <w:szCs w:val="28"/>
-            </w:rPr>
-            <m:t>%</m:t>
+            <m:t>*100%=76,51%</m:t>
           </m:r>
         </m:oMath>
       </m:oMathPara>
@@ -27775,16 +26972,7 @@
           <w:szCs w:val="28"/>
           <w:lang w:val="ru-RU"/>
         </w:rPr>
-        <w:t>57327,32</w:t>
-      </w:r>
-      <w:r>
-        <w:rPr>
-          <w:rFonts w:ascii="Times New Roman" w:eastAsiaTheme="minorEastAsia" w:hAnsi="Times New Roman" w:cs="Times New Roman"/>
-          <w:sz w:val="28"/>
-          <w:szCs w:val="28"/>
-          <w:lang w:val="ru-RU"/>
-        </w:rPr>
-        <w:t xml:space="preserve"> </w:t>
+        <w:t xml:space="preserve">57327,32 </w:t>
       </w:r>
       <w:r>
         <w:rPr>

</xml_diff>

<commit_message>
Update main doc and economy
</commit_message>
<xml_diff>
--- a/Docs/ТЭО.docx
+++ b/Docs/ТЭО.docx
@@ -1155,8 +1155,18 @@
                 <w:sz w:val="28"/>
                 <w:szCs w:val="28"/>
               </w:rPr>
-              <w:t>Микросхема цифровая ATmega</w:t>
-            </w:r>
+              <w:t xml:space="preserve">Микросхема цифровая </w:t>
+            </w:r>
+            <w:proofErr w:type="spellStart"/>
+            <w:r>
+              <w:rPr>
+                <w:rFonts w:ascii="Times New Roman" w:hAnsi="Times New Roman" w:cs="Times New Roman"/>
+                <w:sz w:val="28"/>
+                <w:szCs w:val="28"/>
+              </w:rPr>
+              <w:t>ATmega</w:t>
+            </w:r>
+            <w:proofErr w:type="spellEnd"/>
             <w:r>
               <w:rPr>
                 <w:rFonts w:ascii="Times New Roman" w:hAnsi="Times New Roman" w:cs="Times New Roman"/>
@@ -1832,7 +1842,7 @@
                 <w:szCs w:val="28"/>
                 <w:lang w:val="en-US"/>
               </w:rPr>
-              <w:t>2</w:t>
+              <w:t>3</w:t>
             </w:r>
           </w:p>
         </w:tc>
@@ -1866,7 +1876,7 @@
                 <w:szCs w:val="28"/>
                 <w:lang w:val="en-US"/>
               </w:rPr>
-              <w:t>68</w:t>
+              <w:t>12</w:t>
             </w:r>
           </w:p>
         </w:tc>
@@ -2624,6 +2634,7 @@
               </w:rPr>
               <w:t xml:space="preserve"> </w:t>
             </w:r>
+            <w:proofErr w:type="spellStart"/>
             <w:r>
               <w:rPr>
                 <w:rFonts w:ascii="Times New Roman" w:hAnsi="Times New Roman" w:cs="Times New Roman"/>
@@ -2632,6 +2643,7 @@
               </w:rPr>
               <w:t>Пьезодинамик</w:t>
             </w:r>
+            <w:proofErr w:type="spellEnd"/>
           </w:p>
         </w:tc>
         <w:tc>
@@ -5165,13 +5177,23 @@
               </w:rPr>
               <w:t xml:space="preserve">Клапан электромагнитный </w:t>
             </w:r>
-            <w:r>
-              <w:rPr>
-                <w:rFonts w:ascii="Times New Roman" w:hAnsi="Times New Roman" w:cs="Times New Roman"/>
-                <w:sz w:val="28"/>
-                <w:szCs w:val="28"/>
-              </w:rPr>
-              <w:t>Advixon DN</w:t>
+            <w:proofErr w:type="spellStart"/>
+            <w:r>
+              <w:rPr>
+                <w:rFonts w:ascii="Times New Roman" w:hAnsi="Times New Roman" w:cs="Times New Roman"/>
+                <w:sz w:val="28"/>
+                <w:szCs w:val="28"/>
+              </w:rPr>
+              <w:t>Advixon</w:t>
+            </w:r>
+            <w:proofErr w:type="spellEnd"/>
+            <w:r>
+              <w:rPr>
+                <w:rFonts w:ascii="Times New Roman" w:hAnsi="Times New Roman" w:cs="Times New Roman"/>
+                <w:sz w:val="28"/>
+                <w:szCs w:val="28"/>
+              </w:rPr>
+              <w:t xml:space="preserve"> DN</w:t>
             </w:r>
             <w:r>
               <w:rPr>
@@ -8426,6 +8448,7 @@
         </w:rPr>
         <w:t>ч</w:t>
       </w:r>
+      <w:proofErr w:type="spellStart"/>
       <w:r>
         <w:rPr>
           <w:rFonts w:ascii="Times New Roman" w:hAnsi="Times New Roman" w:cs="Times New Roman"/>
@@ -8435,6 +8458,7 @@
         </w:rPr>
         <w:t>i</w:t>
       </w:r>
+      <w:proofErr w:type="spellEnd"/>
       <w:r>
         <w:rPr>
           <w:rFonts w:ascii="Times New Roman" w:hAnsi="Times New Roman" w:cs="Times New Roman"/>
@@ -8462,6 +8486,7 @@
         </w:rPr>
         <w:t xml:space="preserve">часовая тарифная ставка, соответствующая разряду выполняемых по </w:t>
       </w:r>
+      <w:proofErr w:type="spellStart"/>
       <w:r>
         <w:rPr>
           <w:rFonts w:ascii="Times New Roman" w:hAnsi="Times New Roman" w:cs="Times New Roman"/>
@@ -8470,6 +8495,7 @@
         </w:rPr>
         <w:t>i</w:t>
       </w:r>
+      <w:proofErr w:type="spellEnd"/>
       <w:r>
         <w:rPr>
           <w:rFonts w:ascii="Times New Roman" w:hAnsi="Times New Roman" w:cs="Times New Roman"/>
@@ -8504,6 +8530,7 @@
         </w:rPr>
         <w:t xml:space="preserve">      </w:t>
       </w:r>
+      <w:proofErr w:type="spellStart"/>
       <w:r>
         <w:rPr>
           <w:rFonts w:ascii="Times New Roman" w:hAnsi="Times New Roman" w:cs="Times New Roman"/>
@@ -8521,6 +8548,7 @@
         </w:rPr>
         <w:t>i</w:t>
       </w:r>
+      <w:proofErr w:type="spellEnd"/>
       <w:r>
         <w:rPr>
           <w:rFonts w:ascii="Times New Roman" w:hAnsi="Times New Roman" w:cs="Times New Roman"/>
@@ -8530,6 +8558,7 @@
         </w:rPr>
         <w:t xml:space="preserve"> – норма времени на выполнение работ по </w:t>
       </w:r>
+      <w:proofErr w:type="spellStart"/>
       <w:r>
         <w:rPr>
           <w:rFonts w:ascii="Times New Roman" w:hAnsi="Times New Roman" w:cs="Times New Roman"/>
@@ -8538,6 +8567,7 @@
         </w:rPr>
         <w:t>i</w:t>
       </w:r>
+      <w:proofErr w:type="spellEnd"/>
       <w:r>
         <w:rPr>
           <w:rFonts w:ascii="Times New Roman" w:hAnsi="Times New Roman" w:cs="Times New Roman"/>
@@ -8634,6 +8664,7 @@
         </w:rPr>
         <w:t xml:space="preserve">соответствующая </w:t>
       </w:r>
+      <w:proofErr w:type="spellStart"/>
       <w:r>
         <w:rPr>
           <w:rFonts w:ascii="Times New Roman" w:hAnsi="Times New Roman" w:cs="Times New Roman"/>
@@ -8642,6 +8673,7 @@
         </w:rPr>
         <w:t>i</w:t>
       </w:r>
+      <w:proofErr w:type="spellEnd"/>
       <w:r>
         <w:rPr>
           <w:rFonts w:ascii="Times New Roman" w:hAnsi="Times New Roman" w:cs="Times New Roman"/>
@@ -9000,6 +9032,7 @@
         </w:rPr>
         <w:t>К</w:t>
       </w:r>
+      <w:proofErr w:type="spellStart"/>
       <w:r>
         <w:rPr>
           <w:rFonts w:ascii="Times New Roman" w:hAnsi="Times New Roman" w:cs="Times New Roman"/>
@@ -9009,6 +9042,7 @@
         </w:rPr>
         <w:t>Ti</w:t>
       </w:r>
+      <w:proofErr w:type="spellEnd"/>
       <w:r>
         <w:rPr>
           <w:rFonts w:ascii="Times New Roman" w:hAnsi="Times New Roman" w:cs="Times New Roman"/>
@@ -11879,19 +11913,31 @@
           <w:szCs w:val="28"/>
           <w:lang w:val="ru-RU" w:eastAsia="zh-CN"/>
         </w:rPr>
-        <w:t>ставка отчисления в Фонд социальной защиты населения и обязательного страхования, установленная законодательством (Н</w:t>
-      </w:r>
+        <w:t>ставка отчисления в Фонд социальной защиты населения и обязательного страхования, установленная законодательством (</w:t>
+      </w:r>
+      <w:proofErr w:type="spellStart"/>
       <w:r>
         <w:rPr>
           <w:rFonts w:ascii="Times New Roman" w:hAnsi="Times New Roman" w:cs="Times New Roman"/>
           <w:color w:val="000000" w:themeColor="text1"/>
           <w:sz w:val="28"/>
           <w:szCs w:val="28"/>
+          <w:lang w:val="ru-RU" w:eastAsia="zh-CN"/>
+        </w:rPr>
+        <w:t>Н</w:t>
+      </w:r>
+      <w:r>
+        <w:rPr>
+          <w:rFonts w:ascii="Times New Roman" w:hAnsi="Times New Roman" w:cs="Times New Roman"/>
+          <w:color w:val="000000" w:themeColor="text1"/>
+          <w:sz w:val="28"/>
+          <w:szCs w:val="28"/>
           <w:vertAlign w:val="subscript"/>
           <w:lang w:val="ru-RU" w:eastAsia="zh-CN"/>
         </w:rPr>
         <w:t>соц</w:t>
       </w:r>
+      <w:proofErr w:type="spellEnd"/>
       <w:r>
         <w:rPr>
           <w:rFonts w:ascii="Times New Roman" w:hAnsi="Times New Roman" w:cs="Times New Roman"/>
@@ -14543,6 +14589,7 @@
                 <w:szCs w:val="28"/>
               </w:rPr>
             </w:pPr>
+            <w:proofErr w:type="spellStart"/>
             <w:r>
               <w:rPr>
                 <w:rFonts w:ascii="Times New Roman" w:hAnsi="Times New Roman" w:cs="Times New Roman"/>
@@ -14560,6 +14607,7 @@
               </w:rPr>
               <w:t>о</w:t>
             </w:r>
+            <w:proofErr w:type="spellEnd"/>
           </w:p>
         </w:tc>
         <w:tc>
@@ -14650,6 +14698,7 @@
                 <w:szCs w:val="28"/>
               </w:rPr>
             </w:pPr>
+            <w:proofErr w:type="spellStart"/>
             <w:r>
               <w:rPr>
                 <w:rFonts w:ascii="Times New Roman" w:hAnsi="Times New Roman" w:cs="Times New Roman"/>
@@ -14667,6 +14716,7 @@
               </w:rPr>
               <w:t>д</w:t>
             </w:r>
+            <w:proofErr w:type="spellEnd"/>
           </w:p>
         </w:tc>
         <w:tc>
@@ -14747,6 +14797,7 @@
                 <w:szCs w:val="28"/>
               </w:rPr>
             </w:pPr>
+            <w:proofErr w:type="spellStart"/>
             <w:r>
               <w:rPr>
                 <w:rFonts w:ascii="Times New Roman" w:hAnsi="Times New Roman" w:cs="Times New Roman"/>
@@ -14764,6 +14815,7 @@
               </w:rPr>
               <w:t>соц</w:t>
             </w:r>
+            <w:proofErr w:type="spellEnd"/>
           </w:p>
         </w:tc>
         <w:tc>
@@ -14844,6 +14896,7 @@
                 <w:szCs w:val="28"/>
               </w:rPr>
             </w:pPr>
+            <w:proofErr w:type="spellStart"/>
             <w:r>
               <w:rPr>
                 <w:rFonts w:ascii="Times New Roman" w:hAnsi="Times New Roman" w:cs="Times New Roman"/>
@@ -14861,6 +14914,7 @@
               </w:rPr>
               <w:t>н</w:t>
             </w:r>
+            <w:proofErr w:type="spellEnd"/>
           </w:p>
         </w:tc>
         <w:tc>
@@ -14938,6 +14992,7 @@
                 <w:szCs w:val="28"/>
               </w:rPr>
             </w:pPr>
+            <w:proofErr w:type="spellStart"/>
             <w:r>
               <w:rPr>
                 <w:rFonts w:ascii="Times New Roman" w:hAnsi="Times New Roman" w:cs="Times New Roman"/>
@@ -14955,6 +15010,7 @@
               </w:rPr>
               <w:t>пр</w:t>
             </w:r>
+            <w:proofErr w:type="spellEnd"/>
           </w:p>
         </w:tc>
         <w:tc>
@@ -15037,6 +15093,7 @@
                 <w:szCs w:val="28"/>
               </w:rPr>
             </w:pPr>
+            <w:proofErr w:type="spellStart"/>
             <w:r>
               <w:rPr>
                 <w:rFonts w:ascii="Times New Roman" w:hAnsi="Times New Roman" w:cs="Times New Roman"/>
@@ -15054,6 +15111,7 @@
               </w:rPr>
               <w:t>ком</w:t>
             </w:r>
+            <w:proofErr w:type="spellEnd"/>
           </w:p>
         </w:tc>
         <w:tc>
@@ -15132,6 +15190,7 @@
                 <w:szCs w:val="28"/>
               </w:rPr>
             </w:pPr>
+            <w:proofErr w:type="spellStart"/>
             <w:r>
               <w:rPr>
                 <w:rFonts w:ascii="Times New Roman" w:hAnsi="Times New Roman" w:cs="Times New Roman"/>
@@ -15149,6 +15208,7 @@
               </w:rPr>
               <w:t>п</w:t>
             </w:r>
+            <w:proofErr w:type="spellEnd"/>
           </w:p>
         </w:tc>
         <w:tc>
@@ -15229,6 +15289,7 @@
                 <w:szCs w:val="28"/>
               </w:rPr>
             </w:pPr>
+            <w:proofErr w:type="spellStart"/>
             <w:r>
               <w:rPr>
                 <w:rFonts w:ascii="Times New Roman" w:hAnsi="Times New Roman" w:cs="Times New Roman"/>
@@ -15246,6 +15307,7 @@
               </w:rPr>
               <w:t>ед</w:t>
             </w:r>
+            <w:proofErr w:type="spellEnd"/>
           </w:p>
         </w:tc>
         <w:tc>
@@ -15319,6 +15381,7 @@
                 <w:szCs w:val="28"/>
               </w:rPr>
             </w:pPr>
+            <w:proofErr w:type="spellStart"/>
             <w:r>
               <w:rPr>
                 <w:rFonts w:ascii="Times New Roman" w:hAnsi="Times New Roman" w:cs="Times New Roman"/>
@@ -15336,6 +15399,7 @@
               </w:rPr>
               <w:t>отп</w:t>
             </w:r>
+            <w:proofErr w:type="spellEnd"/>
           </w:p>
         </w:tc>
         <w:tc>
@@ -16542,18 +16606,29 @@
           <w:sz w:val="28"/>
           <w:szCs w:val="28"/>
         </w:rPr>
-        <w:t>Инвестиции на разработку нового изделия (И</w:t>
-      </w:r>
+        <w:t>Инвестиции на разработку нового изделия (</w:t>
+      </w:r>
+      <w:proofErr w:type="spellStart"/>
       <w:r>
         <w:rPr>
           <w:rFonts w:ascii="Times New Roman" w:eastAsiaTheme="minorEastAsia" w:hAnsi="Times New Roman" w:cs="Times New Roman"/>
           <w:iCs/>
           <w:sz w:val="28"/>
           <w:szCs w:val="28"/>
+        </w:rPr>
+        <w:t>И</w:t>
+      </w:r>
+      <w:r>
+        <w:rPr>
+          <w:rFonts w:ascii="Times New Roman" w:eastAsiaTheme="minorEastAsia" w:hAnsi="Times New Roman" w:cs="Times New Roman"/>
+          <w:iCs/>
+          <w:sz w:val="28"/>
+          <w:szCs w:val="28"/>
           <w:vertAlign w:val="subscript"/>
         </w:rPr>
         <w:t>разр</w:t>
       </w:r>
+      <w:proofErr w:type="spellEnd"/>
       <w:r>
         <w:rPr>
           <w:rFonts w:ascii="Times New Roman" w:eastAsiaTheme="minorEastAsia" w:hAnsi="Times New Roman" w:cs="Times New Roman"/>
@@ -16620,19 +16695,31 @@
           <w:szCs w:val="28"/>
           <w:lang w:val="ru-RU"/>
         </w:rPr>
-        <w:t>Расчеты на затраты расходных материалов (Р</w:t>
-      </w:r>
+        <w:t>Расчеты на затраты расходных материалов (</w:t>
+      </w:r>
+      <w:proofErr w:type="spellStart"/>
       <w:r>
         <w:rPr>
           <w:rFonts w:ascii="Times New Roman" w:eastAsiaTheme="minorEastAsia" w:hAnsi="Times New Roman" w:cs="Times New Roman"/>
           <w:iCs/>
           <w:sz w:val="28"/>
           <w:szCs w:val="28"/>
+          <w:lang w:val="ru-RU"/>
+        </w:rPr>
+        <w:t>Р</w:t>
+      </w:r>
+      <w:r>
+        <w:rPr>
+          <w:rFonts w:ascii="Times New Roman" w:eastAsiaTheme="minorEastAsia" w:hAnsi="Times New Roman" w:cs="Times New Roman"/>
+          <w:iCs/>
+          <w:sz w:val="28"/>
+          <w:szCs w:val="28"/>
           <w:vertAlign w:val="subscript"/>
           <w:lang w:val="ru-RU"/>
         </w:rPr>
         <w:t>м</w:t>
       </w:r>
+      <w:proofErr w:type="spellEnd"/>
       <w:r>
         <w:rPr>
           <w:rFonts w:ascii="Times New Roman" w:eastAsiaTheme="minorEastAsia" w:hAnsi="Times New Roman" w:cs="Times New Roman"/>
@@ -16774,6 +16861,7 @@
               </w:rPr>
               <w:t xml:space="preserve">, </w:t>
             </w:r>
+            <w:proofErr w:type="spellStart"/>
             <w:r>
               <w:rPr>
                 <w:rFonts w:ascii="Times New Roman" w:hAnsi="Times New Roman" w:cs="Times New Roman"/>
@@ -16783,6 +16871,7 @@
               </w:rPr>
               <w:t>шт</w:t>
             </w:r>
+            <w:proofErr w:type="spellEnd"/>
             <w:r>
               <w:rPr>
                 <w:rFonts w:ascii="Times New Roman" w:hAnsi="Times New Roman" w:cs="Times New Roman"/>
@@ -20899,6 +20988,7 @@
         </w:rPr>
         <w:t xml:space="preserve"> – расч</w:t>
       </w:r>
+      <w:proofErr w:type="spellStart"/>
       <w:r>
         <w:rPr>
           <w:rFonts w:ascii="Times New Roman" w:eastAsiaTheme="minorEastAsia" w:hAnsi="Times New Roman" w:cs="Times New Roman"/>
@@ -20915,7 +21005,17 @@
           <w:szCs w:val="28"/>
           <w:lang w:val="ru-RU"/>
         </w:rPr>
-        <w:t xml:space="preserve">тный год (в качестве </w:t>
+        <w:t>тный</w:t>
+      </w:r>
+      <w:proofErr w:type="spellEnd"/>
+      <w:r>
+        <w:rPr>
+          <w:rFonts w:ascii="Times New Roman" w:eastAsiaTheme="minorEastAsia" w:hAnsi="Times New Roman" w:cs="Times New Roman"/>
+          <w:sz w:val="28"/>
+          <w:szCs w:val="28"/>
+          <w:lang w:val="ru-RU"/>
+        </w:rPr>
+        <w:t xml:space="preserve"> год (в качестве </w:t>
       </w:r>
       <w:r>
         <w:rPr>
@@ -21793,6 +21893,7 @@
         <w:lastRenderedPageBreak/>
         <w:t xml:space="preserve">где </w:t>
       </w:r>
+      <w:proofErr w:type="spellStart"/>
       <w:r>
         <w:rPr>
           <w:rFonts w:ascii="Times New Roman" w:eastAsiaTheme="minorEastAsia" w:hAnsi="Times New Roman" w:cs="Times New Roman"/>
@@ -21802,6 +21903,7 @@
         </w:rPr>
         <w:t>i</w:t>
       </w:r>
+      <w:proofErr w:type="spellEnd"/>
       <w:r>
         <w:rPr>
           <w:rFonts w:ascii="Times New Roman" w:eastAsiaTheme="minorEastAsia" w:hAnsi="Times New Roman" w:cs="Times New Roman"/>
@@ -23138,6 +23240,7 @@
         </w:rPr>
         <w:t xml:space="preserve">где </w:t>
       </w:r>
+      <w:proofErr w:type="spellStart"/>
       <w:r>
         <w:rPr>
           <w:rFonts w:ascii="Times New Roman" w:eastAsiaTheme="minorEastAsia" w:hAnsi="Times New Roman" w:cs="Times New Roman"/>
@@ -23147,6 +23250,7 @@
         </w:rPr>
         <w:t>i</w:t>
       </w:r>
+      <w:proofErr w:type="spellEnd"/>
       <w:r>
         <w:rPr>
           <w:rFonts w:ascii="Times New Roman" w:eastAsiaTheme="minorEastAsia" w:hAnsi="Times New Roman" w:cs="Times New Roman"/>
@@ -23501,6 +23605,7 @@
         </w:rPr>
         <w:t xml:space="preserve">где </w:t>
       </w:r>
+      <w:proofErr w:type="spellStart"/>
       <w:r>
         <w:rPr>
           <w:rFonts w:ascii="Times New Roman" w:eastAsiaTheme="minorEastAsia" w:hAnsi="Times New Roman" w:cs="Times New Roman"/>
@@ -23510,6 +23615,7 @@
         </w:rPr>
         <w:t>i</w:t>
       </w:r>
+      <w:proofErr w:type="spellEnd"/>
       <w:r>
         <w:rPr>
           <w:rFonts w:ascii="Times New Roman" w:eastAsiaTheme="minorEastAsia" w:hAnsi="Times New Roman" w:cs="Times New Roman"/>
@@ -23951,6 +24057,7 @@
                 <w:szCs w:val="28"/>
               </w:rPr>
             </w:pPr>
+            <w:proofErr w:type="spellStart"/>
             <w:r>
               <w:rPr>
                 <w:rFonts w:ascii="Times New Roman" w:hAnsi="Times New Roman" w:cs="Times New Roman"/>
@@ -23968,6 +24075,7 @@
               </w:rPr>
               <w:t>t</w:t>
             </w:r>
+            <w:proofErr w:type="spellEnd"/>
           </w:p>
         </w:tc>
         <w:tc>
@@ -24113,6 +24221,7 @@
                 <w:szCs w:val="28"/>
               </w:rPr>
             </w:pPr>
+            <w:proofErr w:type="spellStart"/>
             <w:r>
               <w:rPr>
                 <w:rFonts w:ascii="Times New Roman" w:eastAsiaTheme="minorEastAsia" w:hAnsi="Times New Roman" w:cs="Times New Roman"/>
@@ -24130,6 +24239,7 @@
               </w:rPr>
               <w:t>ч</w:t>
             </w:r>
+            <w:proofErr w:type="spellEnd"/>
           </w:p>
         </w:tc>
         <w:tc>
@@ -24503,6 +24613,7 @@
                 <w:lang w:val="en-US"/>
               </w:rPr>
             </w:pPr>
+            <w:proofErr w:type="spellStart"/>
             <w:r>
               <w:rPr>
                 <w:rFonts w:ascii="Times New Roman" w:eastAsiaTheme="minorEastAsia" w:hAnsi="Times New Roman" w:cs="Times New Roman"/>
@@ -24520,6 +24631,7 @@
               </w:rPr>
               <w:t>ч</w:t>
             </w:r>
+            <w:proofErr w:type="spellEnd"/>
             <w:r>
               <w:rPr>
                 <w:rFonts w:ascii="Times New Roman" w:eastAsiaTheme="minorEastAsia" w:hAnsi="Times New Roman" w:cs="Times New Roman"/>
@@ -24785,6 +24897,7 @@
                 <w:szCs w:val="28"/>
               </w:rPr>
             </w:pPr>
+            <w:proofErr w:type="spellStart"/>
             <w:r>
               <w:rPr>
                 <w:rFonts w:ascii="Times New Roman" w:eastAsiaTheme="minorEastAsia" w:hAnsi="Times New Roman" w:cs="Times New Roman"/>
@@ -24802,6 +24915,7 @@
               </w:rPr>
               <w:t>раз</w:t>
             </w:r>
+            <w:proofErr w:type="spellEnd"/>
           </w:p>
         </w:tc>
         <w:tc>
@@ -24949,6 +25063,7 @@
                 <w:szCs w:val="28"/>
               </w:rPr>
             </w:pPr>
+            <w:proofErr w:type="spellStart"/>
             <w:r>
               <w:rPr>
                 <w:rFonts w:ascii="Times New Roman" w:eastAsiaTheme="minorEastAsia" w:hAnsi="Times New Roman" w:cs="Times New Roman"/>
@@ -24966,6 +25081,7 @@
               </w:rPr>
               <w:t>об</w:t>
             </w:r>
+            <w:proofErr w:type="spellEnd"/>
           </w:p>
         </w:tc>
         <w:tc>
@@ -26561,6 +26677,7 @@
         </w:rPr>
         <w:t xml:space="preserve"> </w:t>
       </w:r>
+      <w:proofErr w:type="spellStart"/>
       <w:r>
         <w:rPr>
           <w:rFonts w:ascii="Times New Roman" w:eastAsiaTheme="minorEastAsia" w:hAnsi="Times New Roman" w:cs="Times New Roman"/>
@@ -26569,6 +26686,7 @@
         </w:rPr>
         <w:t>i</w:t>
       </w:r>
+      <w:proofErr w:type="spellEnd"/>
       <w:r>
         <w:rPr>
           <w:rFonts w:ascii="Times New Roman" w:eastAsiaTheme="minorEastAsia" w:hAnsi="Times New Roman" w:cs="Times New Roman"/>

</xml_diff>